<commit_message>
Made new .Rmd to address committe comments and questions about TDFs and diet estimates. Discovered that I had forgotten to apply corrections to convert moose hair to moose meat and the Suess effect. I fixed all of these in the other documents
</commit_message>
<xml_diff>
--- a/EstimateSensitivitytoTDFs.docx
+++ b/EstimateSensitivitytoTDFs.docx
@@ -154,7 +154,7 @@
         <w:t xml:space="preserve">standard deviations of 1 per mil.</w:t>
       </w:r>
     </w:p>
-    <w:bookmarkStart w:id="73" w:name="model-list"/>
+    <w:bookmarkStart w:id="74" w:name="model-list"/>
     <w:p>
       <w:pPr>
         <w:pStyle w:val="Heading3"/>
@@ -211,9 +211,18 @@
         <w:t xml:space="preserve">Model 6: No TDF as in Ro et al. 2021</w:t>
       </w:r>
     </w:p>
-    <w:p>
-      <w:pPr>
-        <w:pStyle w:val="BodyText"/>
+    <w:bookmarkStart w:id="26" w:name="X35ba06494f09dc56bec39e4d90ebf91412adb02"/>
+    <w:p>
+      <w:pPr>
+        <w:pStyle w:val="Heading5"/>
+      </w:pPr>
+      <w:r>
+        <w:t xml:space="preserve">Take raw SI data and convert moose hair to moose meat and correct for Suess</w:t>
+      </w:r>
+    </w:p>
+    <w:p>
+      <w:pPr>
+        <w:pStyle w:val="FirstParagraph"/>
       </w:pPr>
       <w:r>
         <w:t xml:space="preserve">First, I use the TDFs that I derived from 3 published bear feeding</w:t>
@@ -526,7 +535,7 @@
         <w:rPr>
           <w:rStyle w:val="VerbatimChar"/>
         </w:rPr>
-        <w:t xml:space="preserve">## [1] -21.61969 -23.08303 -21.94546 -22.03492 -21.92740</w:t>
+        <w:t xml:space="preserve">## [1] -21.61969 -23.08303 -21.94546 -22.03492 -21.81413</w:t>
       </w:r>
     </w:p>
     <w:p>
@@ -626,7 +635,7 @@
         <w:rPr>
           <w:rStyle w:val="VerbatimChar"/>
         </w:rPr>
-        <w:t xml:space="preserve">## [1] 4.617668 6.638470 5.067540 5.191080 5.042600</w:t>
+        <w:t xml:space="preserve">## [1] 4.617668 6.638470 5.067540 5.191080 4.886174</w:t>
       </w:r>
     </w:p>
     <w:p>
@@ -711,7 +720,7 @@
         <w:rPr>
           <w:rStyle w:val="VerbatimChar"/>
         </w:rPr>
-        <w:t xml:space="preserve">## [1]  6.3421509  2.6810783 -0.2897428  1.1312665  6.6436818</w:t>
+        <w:t xml:space="preserve">## [1]  6.342151  2.680450 -0.289550  1.131100  6.432603</w:t>
       </w:r>
     </w:p>
     <w:p>
@@ -796,7 +805,7 @@
         <w:rPr>
           <w:rStyle w:val="VerbatimChar"/>
         </w:rPr>
-        <w:t xml:space="preserve">## [1] 4.873094 5.279880 5.609971 5.452081 4.839591</w:t>
+        <w:t xml:space="preserve">## [1] 4.873094 5.279950 5.609950 5.452100 4.863044</w:t>
       </w:r>
     </w:p>
     <w:p>
@@ -839,34 +848,34 @@
         <w:rPr>
           <w:rStyle w:val="VerbatimChar"/>
         </w:rPr>
-        <w:t xml:space="preserve">## [2,]         6.638470         5.279880</w:t>
-      </w:r>
-      <w:r>
-        <w:br/>
-      </w:r>
-      <w:r>
-        <w:rPr>
-          <w:rStyle w:val="VerbatimChar"/>
-        </w:rPr>
-        <w:t xml:space="preserve">## [3,]         5.067540         5.609971</w:t>
-      </w:r>
-      <w:r>
-        <w:br/>
-      </w:r>
-      <w:r>
-        <w:rPr>
-          <w:rStyle w:val="VerbatimChar"/>
-        </w:rPr>
-        <w:t xml:space="preserve">## [4,]         5.191080         5.452081</w:t>
-      </w:r>
-      <w:r>
-        <w:br/>
-      </w:r>
-      <w:r>
-        <w:rPr>
-          <w:rStyle w:val="VerbatimChar"/>
-        </w:rPr>
-        <w:t xml:space="preserve">## [5,]         5.042600         4.839591</w:t>
+        <w:t xml:space="preserve">## [2,]         6.638470         5.279950</w:t>
+      </w:r>
+      <w:r>
+        <w:br/>
+      </w:r>
+      <w:r>
+        <w:rPr>
+          <w:rStyle w:val="VerbatimChar"/>
+        </w:rPr>
+        <w:t xml:space="preserve">## [3,]         5.067540         5.609950</w:t>
+      </w:r>
+      <w:r>
+        <w:br/>
+      </w:r>
+      <w:r>
+        <w:rPr>
+          <w:rStyle w:val="VerbatimChar"/>
+        </w:rPr>
+        <w:t xml:space="preserve">## [4,]         5.191080         5.452100</w:t>
+      </w:r>
+      <w:r>
+        <w:br/>
+      </w:r>
+      <w:r>
+        <w:rPr>
+          <w:rStyle w:val="VerbatimChar"/>
+        </w:rPr>
+        <w:t xml:space="preserve">## [5,]         4.886174         4.863044</w:t>
       </w:r>
     </w:p>
     <w:p>
@@ -883,7 +892,7 @@
               <a:graphicData uri="http://schemas.openxmlformats.org/drawingml/2006/picture">
                 <pic:pic>
                   <pic:nvPicPr>
-                    <pic:cNvPr descr="EstimateSensitivitytoTDFs_files/figure-docx/unnamed-chunk-4-1.png" id="22" name="Picture"/>
+                    <pic:cNvPr descr="EstimateSensitivitytoTDFs_files/figure-docx/unnamed-chunk-7-1.png" id="22" name="Picture"/>
                     <pic:cNvPicPr>
                       <a:picLocks noChangeArrowheads="1" noChangeAspect="1"/>
                     </pic:cNvPicPr>
@@ -1033,70 +1042,70 @@
         <w:rPr>
           <w:rStyle w:val="VerbatimChar"/>
         </w:rPr>
-        <w:t xml:space="preserve">## deviance    3409.785 3.498</w:t>
-      </w:r>
-      <w:r>
-        <w:br/>
-      </w:r>
-      <w:r>
-        <w:rPr>
-          <w:rStyle w:val="VerbatimChar"/>
-        </w:rPr>
-        <w:t xml:space="preserve">## Ants           0.066 0.005</w:t>
-      </w:r>
-      <w:r>
-        <w:br/>
-      </w:r>
-      <w:r>
-        <w:rPr>
-          <w:rStyle w:val="VerbatimChar"/>
-        </w:rPr>
-        <w:t xml:space="preserve">## Bilberry       0.473 0.013</w:t>
-      </w:r>
-      <w:r>
-        <w:br/>
-      </w:r>
-      <w:r>
-        <w:rPr>
-          <w:rStyle w:val="VerbatimChar"/>
-        </w:rPr>
-        <w:t xml:space="preserve">## Crowberry      0.136 0.018</w:t>
-      </w:r>
-      <w:r>
-        <w:br/>
-      </w:r>
-      <w:r>
-        <w:rPr>
-          <w:rStyle w:val="VerbatimChar"/>
-        </w:rPr>
-        <w:t xml:space="preserve">## Lingonberry    0.287 0.021</w:t>
-      </w:r>
-      <w:r>
-        <w:br/>
-      </w:r>
-      <w:r>
-        <w:rPr>
-          <w:rStyle w:val="VerbatimChar"/>
-        </w:rPr>
-        <w:t xml:space="preserve">## Moose          0.038 0.003</w:t>
-      </w:r>
-      <w:r>
-        <w:br/>
-      </w:r>
-      <w:r>
-        <w:rPr>
-          <w:rStyle w:val="VerbatimChar"/>
-        </w:rPr>
-        <w:t xml:space="preserve">## sd[d13C]       0.032 0.024</w:t>
-      </w:r>
-      <w:r>
-        <w:br/>
-      </w:r>
-      <w:r>
-        <w:rPr>
-          <w:rStyle w:val="VerbatimChar"/>
-        </w:rPr>
-        <w:t xml:space="preserve">## sd[d15N]       0.039 0.030</w:t>
+        <w:t xml:space="preserve">## deviance    3619.404 3.452</w:t>
+      </w:r>
+      <w:r>
+        <w:br/>
+      </w:r>
+      <w:r>
+        <w:rPr>
+          <w:rStyle w:val="VerbatimChar"/>
+        </w:rPr>
+        <w:t xml:space="preserve">## Ants           0.064 0.005</w:t>
+      </w:r>
+      <w:r>
+        <w:br/>
+      </w:r>
+      <w:r>
+        <w:rPr>
+          <w:rStyle w:val="VerbatimChar"/>
+        </w:rPr>
+        <w:t xml:space="preserve">## Bilberry       0.507 0.013</w:t>
+      </w:r>
+      <w:r>
+        <w:br/>
+      </w:r>
+      <w:r>
+        <w:rPr>
+          <w:rStyle w:val="VerbatimChar"/>
+        </w:rPr>
+        <w:t xml:space="preserve">## Crowberry      0.115 0.019</w:t>
+      </w:r>
+      <w:r>
+        <w:br/>
+      </w:r>
+      <w:r>
+        <w:rPr>
+          <w:rStyle w:val="VerbatimChar"/>
+        </w:rPr>
+        <w:t xml:space="preserve">## Lingonberry    0.271 0.022</w:t>
+      </w:r>
+      <w:r>
+        <w:br/>
+      </w:r>
+      <w:r>
+        <w:rPr>
+          <w:rStyle w:val="VerbatimChar"/>
+        </w:rPr>
+        <w:t xml:space="preserve">## Moose          0.044 0.003</w:t>
+      </w:r>
+      <w:r>
+        <w:br/>
+      </w:r>
+      <w:r>
+        <w:rPr>
+          <w:rStyle w:val="VerbatimChar"/>
+        </w:rPr>
+        <w:t xml:space="preserve">## sd[d13C]       0.034 0.026</w:t>
+      </w:r>
+      <w:r>
+        <w:br/>
+      </w:r>
+      <w:r>
+        <w:rPr>
+          <w:rStyle w:val="VerbatimChar"/>
+        </w:rPr>
+        <w:t xml:space="preserve">## sd[d15N]       0.039 0.028</w:t>
       </w:r>
     </w:p>
     <w:p>
@@ -1134,70 +1143,70 @@
         <w:rPr>
           <w:rStyle w:val="VerbatimChar"/>
         </w:rPr>
-        <w:t xml:space="preserve">## deviance    3405.018 3407.218 3409.089 3411.580 3418.393</w:t>
-      </w:r>
-      <w:r>
-        <w:br/>
-      </w:r>
-      <w:r>
-        <w:rPr>
-          <w:rStyle w:val="VerbatimChar"/>
-        </w:rPr>
-        <w:t xml:space="preserve">## Ants           0.057    0.063    0.066    0.069    0.076</w:t>
-      </w:r>
-      <w:r>
-        <w:br/>
-      </w:r>
-      <w:r>
-        <w:rPr>
-          <w:rStyle w:val="VerbatimChar"/>
-        </w:rPr>
-        <w:t xml:space="preserve">## Bilberry       0.448    0.465    0.473    0.482    0.499</w:t>
-      </w:r>
-      <w:r>
-        <w:br/>
-      </w:r>
-      <w:r>
-        <w:rPr>
-          <w:rStyle w:val="VerbatimChar"/>
-        </w:rPr>
-        <w:t xml:space="preserve">## Crowberry      0.099    0.123    0.136    0.148    0.172</w:t>
-      </w:r>
-      <w:r>
-        <w:br/>
-      </w:r>
-      <w:r>
-        <w:rPr>
-          <w:rStyle w:val="VerbatimChar"/>
-        </w:rPr>
-        <w:t xml:space="preserve">## Lingonberry    0.247    0.274    0.287    0.301    0.328</w:t>
-      </w:r>
-      <w:r>
-        <w:br/>
-      </w:r>
-      <w:r>
-        <w:rPr>
-          <w:rStyle w:val="VerbatimChar"/>
-        </w:rPr>
-        <w:t xml:space="preserve">## Moose          0.032    0.036    0.038    0.040    0.043</w:t>
-      </w:r>
-      <w:r>
-        <w:br/>
-      </w:r>
-      <w:r>
-        <w:rPr>
-          <w:rStyle w:val="VerbatimChar"/>
-        </w:rPr>
-        <w:t xml:space="preserve">## sd[d13C]       0.001    0.013    0.027    0.046    0.090</w:t>
-      </w:r>
-      <w:r>
-        <w:br/>
-      </w:r>
-      <w:r>
-        <w:rPr>
-          <w:rStyle w:val="VerbatimChar"/>
-        </w:rPr>
-        <w:t xml:space="preserve">## sd[d15N]       0.001    0.015    0.033    0.056    0.110</w:t>
+        <w:t xml:space="preserve">## deviance    3614.582 3616.840 3618.770 3621.285 3627.639</w:t>
+      </w:r>
+      <w:r>
+        <w:br/>
+      </w:r>
+      <w:r>
+        <w:rPr>
+          <w:rStyle w:val="VerbatimChar"/>
+        </w:rPr>
+        <w:t xml:space="preserve">## Ants           0.055    0.061    0.064    0.067    0.073</w:t>
+      </w:r>
+      <w:r>
+        <w:br/>
+      </w:r>
+      <w:r>
+        <w:rPr>
+          <w:rStyle w:val="VerbatimChar"/>
+        </w:rPr>
+        <w:t xml:space="preserve">## Bilberry       0.482    0.498    0.507    0.515    0.532</w:t>
+      </w:r>
+      <w:r>
+        <w:br/>
+      </w:r>
+      <w:r>
+        <w:rPr>
+          <w:rStyle w:val="VerbatimChar"/>
+        </w:rPr>
+        <w:t xml:space="preserve">## Crowberry      0.079    0.101    0.114    0.128    0.153</w:t>
+      </w:r>
+      <w:r>
+        <w:br/>
+      </w:r>
+      <w:r>
+        <w:rPr>
+          <w:rStyle w:val="VerbatimChar"/>
+        </w:rPr>
+        <w:t xml:space="preserve">## Lingonberry    0.230    0.256    0.271    0.286    0.313</w:t>
+      </w:r>
+      <w:r>
+        <w:br/>
+      </w:r>
+      <w:r>
+        <w:rPr>
+          <w:rStyle w:val="VerbatimChar"/>
+        </w:rPr>
+        <w:t xml:space="preserve">## Moose          0.037    0.041    0.043    0.046    0.050</w:t>
+      </w:r>
+      <w:r>
+        <w:br/>
+      </w:r>
+      <w:r>
+        <w:rPr>
+          <w:rStyle w:val="VerbatimChar"/>
+        </w:rPr>
+        <w:t xml:space="preserve">## sd[d13C]       0.001    0.013    0.029    0.049    0.094</w:t>
+      </w:r>
+      <w:r>
+        <w:br/>
+      </w:r>
+      <w:r>
+        <w:rPr>
+          <w:rStyle w:val="VerbatimChar"/>
+        </w:rPr>
+        <w:t xml:space="preserve">## sd[d15N]       0.002    0.016    0.033    0.055    0.105</w:t>
       </w:r>
     </w:p>
     <w:p>
@@ -1214,7 +1223,7 @@
               <a:graphicData uri="http://schemas.openxmlformats.org/drawingml/2006/picture">
                 <pic:pic>
                   <pic:nvPicPr>
-                    <pic:cNvPr descr="EstimateSensitivitytoTDFs_files/figure-docx/unnamed-chunk-6-1.png" id="25" name="Picture"/>
+                    <pic:cNvPr descr="EstimateSensitivitytoTDFs_files/figure-docx/unnamed-chunk-9-1.png" id="25" name="Picture"/>
                     <pic:cNvPicPr>
                       <a:picLocks noChangeArrowheads="1" noChangeAspect="1"/>
                     </pic:cNvPicPr>
@@ -1287,7 +1296,8 @@
         <w:t xml:space="preserve">those estimates. And then see the estimates and uncertainty graphically.</w:t>
       </w:r>
     </w:p>
-    <w:bookmarkStart w:id="35" w:name="Xd1ffd309713e2dbf361daa7bd1c59bfd6456e3d"/>
+    <w:bookmarkEnd w:id="26"/>
+    <w:bookmarkStart w:id="36" w:name="Xd1ffd309713e2dbf361daa7bd1c59bfd6456e3d"/>
     <w:p>
       <w:pPr>
         <w:pStyle w:val="Heading5"/>
@@ -1564,7 +1574,7 @@
         <w:rPr>
           <w:rStyle w:val="VerbatimChar"/>
         </w:rPr>
-        <w:t xml:space="preserve">## [1] -21.35969 -22.82303 -21.68546 -21.77492 -21.66740</w:t>
+        <w:t xml:space="preserve">## [1] -21.35969 -22.82303 -21.68546 -21.77492 -21.55413</w:t>
       </w:r>
     </w:p>
     <w:p>
@@ -1652,7 +1662,7 @@
         <w:rPr>
           <w:rStyle w:val="VerbatimChar"/>
         </w:rPr>
-        <w:t xml:space="preserve">## [1] 4.877668 6.898470 5.327540 5.451080 5.302600</w:t>
+        <w:t xml:space="preserve">## [1] 4.877668 6.898470 5.327540 5.451080 5.146174</w:t>
       </w:r>
     </w:p>
     <w:p>
@@ -1725,7 +1735,7 @@
         <w:rPr>
           <w:rStyle w:val="VerbatimChar"/>
         </w:rPr>
-        <w:t xml:space="preserve">## [1]  6.0968415  2.3950902 -0.6087400  0.8280584  6.4017227</w:t>
+        <w:t xml:space="preserve">## [1]  6.096842  2.394455 -0.608545  0.827890  6.188299</w:t>
       </w:r>
     </w:p>
     <w:p>
@@ -1810,7 +1820,7 @@
         <w:rPr>
           <w:rStyle w:val="VerbatimChar"/>
         </w:rPr>
-        <w:t xml:space="preserve">## [1] 4.627785 4.993892 5.290974 5.148873 4.597632</w:t>
+        <w:t xml:space="preserve">## [1] 4.627785 4.993955 5.290955 5.148890 4.618740</w:t>
       </w:r>
     </w:p>
     <w:p>
@@ -1889,34 +1899,34 @@
         <w:rPr>
           <w:rStyle w:val="VerbatimChar"/>
         </w:rPr>
-        <w:t xml:space="preserve">## [2,]           6.898470           4.993892</w:t>
-      </w:r>
-      <w:r>
-        <w:br/>
-      </w:r>
-      <w:r>
-        <w:rPr>
-          <w:rStyle w:val="VerbatimChar"/>
-        </w:rPr>
-        <w:t xml:space="preserve">## [3,]           5.327540           5.290974</w:t>
-      </w:r>
-      <w:r>
-        <w:br/>
-      </w:r>
-      <w:r>
-        <w:rPr>
-          <w:rStyle w:val="VerbatimChar"/>
-        </w:rPr>
-        <w:t xml:space="preserve">## [4,]           5.451080           5.148873</w:t>
-      </w:r>
-      <w:r>
-        <w:br/>
-      </w:r>
-      <w:r>
-        <w:rPr>
-          <w:rStyle w:val="VerbatimChar"/>
-        </w:rPr>
-        <w:t xml:space="preserve">## [5,]           5.302600           4.597632</w:t>
+        <w:t xml:space="preserve">## [2,]           6.898470           4.993955</w:t>
+      </w:r>
+      <w:r>
+        <w:br/>
+      </w:r>
+      <w:r>
+        <w:rPr>
+          <w:rStyle w:val="VerbatimChar"/>
+        </w:rPr>
+        <w:t xml:space="preserve">## [3,]           5.327540           5.290955</w:t>
+      </w:r>
+      <w:r>
+        <w:br/>
+      </w:r>
+      <w:r>
+        <w:rPr>
+          <w:rStyle w:val="VerbatimChar"/>
+        </w:rPr>
+        <w:t xml:space="preserve">## [4,]           5.451080           5.148890</w:t>
+      </w:r>
+      <w:r>
+        <w:br/>
+      </w:r>
+      <w:r>
+        <w:rPr>
+          <w:rStyle w:val="VerbatimChar"/>
+        </w:rPr>
+        <w:t xml:space="preserve">## [5,]           5.146174           4.618740</w:t>
       </w:r>
     </w:p>
     <w:p>
@@ -2137,18 +2147,18 @@
           <wp:inline>
             <wp:extent cx="4620126" cy="3696101"/>
             <wp:effectExtent b="0" l="0" r="0" t="0"/>
-            <wp:docPr descr="" title="" id="27" name="Picture"/>
+            <wp:docPr descr="" title="" id="28" name="Picture"/>
             <a:graphic>
               <a:graphicData uri="http://schemas.openxmlformats.org/drawingml/2006/picture">
                 <pic:pic>
                   <pic:nvPicPr>
-                    <pic:cNvPr descr="EstimateSensitivitytoTDFs_files/figure-docx/unnamed-chunk-8-1.png" id="28" name="Picture"/>
+                    <pic:cNvPr descr="EstimateSensitivitytoTDFs_files/figure-docx/unnamed-chunk-11-1.png" id="29" name="Picture"/>
                     <pic:cNvPicPr>
                       <a:picLocks noChangeArrowheads="1" noChangeAspect="1"/>
                     </pic:cNvPicPr>
                   </pic:nvPicPr>
                   <pic:blipFill>
-                    <a:blip r:embed="rId26"/>
+                    <a:blip r:embed="rId27"/>
                     <a:stretch>
                       <a:fillRect/>
                     </a:stretch>
@@ -2304,70 +2314,70 @@
         <w:rPr>
           <w:rStyle w:val="VerbatimChar"/>
         </w:rPr>
-        <w:t xml:space="preserve">## deviance    3703.140 3.423</w:t>
-      </w:r>
-      <w:r>
-        <w:br/>
-      </w:r>
-      <w:r>
-        <w:rPr>
-          <w:rStyle w:val="VerbatimChar"/>
-        </w:rPr>
-        <w:t xml:space="preserve">## Ants           0.080 0.006</w:t>
-      </w:r>
-      <w:r>
-        <w:br/>
-      </w:r>
-      <w:r>
-        <w:rPr>
-          <w:rStyle w:val="VerbatimChar"/>
-        </w:rPr>
-        <w:t xml:space="preserve">## Bilberry       0.587 0.013</w:t>
-      </w:r>
-      <w:r>
-        <w:br/>
-      </w:r>
-      <w:r>
-        <w:rPr>
-          <w:rStyle w:val="VerbatimChar"/>
-        </w:rPr>
-        <w:t xml:space="preserve">## Crowberry      0.063 0.020</w:t>
-      </w:r>
-      <w:r>
-        <w:br/>
-      </w:r>
-      <w:r>
-        <w:rPr>
-          <w:rStyle w:val="VerbatimChar"/>
-        </w:rPr>
-        <w:t xml:space="preserve">## Lingonberry    0.223 0.024</w:t>
-      </w:r>
-      <w:r>
-        <w:br/>
-      </w:r>
-      <w:r>
-        <w:rPr>
-          <w:rStyle w:val="VerbatimChar"/>
-        </w:rPr>
-        <w:t xml:space="preserve">## Moose          0.048 0.003</w:t>
-      </w:r>
-      <w:r>
-        <w:br/>
-      </w:r>
-      <w:r>
-        <w:rPr>
-          <w:rStyle w:val="VerbatimChar"/>
-        </w:rPr>
-        <w:t xml:space="preserve">## sd[d13C]       0.039 0.029</w:t>
-      </w:r>
-      <w:r>
-        <w:br/>
-      </w:r>
-      <w:r>
-        <w:rPr>
-          <w:rStyle w:val="VerbatimChar"/>
-        </w:rPr>
-        <w:t xml:space="preserve">## sd[d15N]       0.039 0.030</w:t>
+        <w:t xml:space="preserve">## deviance    3920.843 3.426</w:t>
+      </w:r>
+      <w:r>
+        <w:br/>
+      </w:r>
+      <w:r>
+        <w:rPr>
+          <w:rStyle w:val="VerbatimChar"/>
+        </w:rPr>
+        <w:t xml:space="preserve">## Ants           0.078 0.006</w:t>
+      </w:r>
+      <w:r>
+        <w:br/>
+      </w:r>
+      <w:r>
+        <w:rPr>
+          <w:rStyle w:val="VerbatimChar"/>
+        </w:rPr>
+        <w:t xml:space="preserve">## Bilberry       0.622 0.013</w:t>
+      </w:r>
+      <w:r>
+        <w:br/>
+      </w:r>
+      <w:r>
+        <w:rPr>
+          <w:rStyle w:val="VerbatimChar"/>
+        </w:rPr>
+        <w:t xml:space="preserve">## Crowberry      0.045 0.019</w:t>
+      </w:r>
+      <w:r>
+        <w:br/>
+      </w:r>
+      <w:r>
+        <w:rPr>
+          <w:rStyle w:val="VerbatimChar"/>
+        </w:rPr>
+        <w:t xml:space="preserve">## Lingonberry    0.200 0.023</w:t>
+      </w:r>
+      <w:r>
+        <w:br/>
+      </w:r>
+      <w:r>
+        <w:rPr>
+          <w:rStyle w:val="VerbatimChar"/>
+        </w:rPr>
+        <w:t xml:space="preserve">## Moose          0.056 0.004</w:t>
+      </w:r>
+      <w:r>
+        <w:br/>
+      </w:r>
+      <w:r>
+        <w:rPr>
+          <w:rStyle w:val="VerbatimChar"/>
+        </w:rPr>
+        <w:t xml:space="preserve">## sd[d13C]       0.042 0.031</w:t>
+      </w:r>
+      <w:r>
+        <w:br/>
+      </w:r>
+      <w:r>
+        <w:rPr>
+          <w:rStyle w:val="VerbatimChar"/>
+        </w:rPr>
+        <w:t xml:space="preserve">## sd[d15N]       0.039 0.029</w:t>
       </w:r>
     </w:p>
     <w:p>
@@ -2405,70 +2415,70 @@
         <w:rPr>
           <w:rStyle w:val="VerbatimChar"/>
         </w:rPr>
-        <w:t xml:space="preserve">## deviance    3698.433 3700.641 3702.500 3704.967 3711.377</w:t>
-      </w:r>
-      <w:r>
-        <w:br/>
-      </w:r>
-      <w:r>
-        <w:rPr>
-          <w:rStyle w:val="VerbatimChar"/>
-        </w:rPr>
-        <w:t xml:space="preserve">## Ants           0.069    0.076    0.080    0.083    0.091</w:t>
-      </w:r>
-      <w:r>
-        <w:br/>
-      </w:r>
-      <w:r>
-        <w:rPr>
-          <w:rStyle w:val="VerbatimChar"/>
-        </w:rPr>
-        <w:t xml:space="preserve">## Bilberry       0.561    0.578    0.587    0.596    0.614</w:t>
-      </w:r>
-      <w:r>
-        <w:br/>
-      </w:r>
-      <w:r>
-        <w:rPr>
-          <w:rStyle w:val="VerbatimChar"/>
-        </w:rPr>
-        <w:t xml:space="preserve">## Crowberry      0.025    0.048    0.062    0.077    0.104</w:t>
-      </w:r>
-      <w:r>
-        <w:br/>
-      </w:r>
-      <w:r>
-        <w:rPr>
-          <w:rStyle w:val="VerbatimChar"/>
-        </w:rPr>
-        <w:t xml:space="preserve">## Lingonberry    0.175    0.207    0.223    0.239    0.270</w:t>
-      </w:r>
-      <w:r>
-        <w:br/>
-      </w:r>
-      <w:r>
-        <w:rPr>
-          <w:rStyle w:val="VerbatimChar"/>
-        </w:rPr>
-        <w:t xml:space="preserve">## Moose          0.042    0.046    0.048    0.050    0.055</w:t>
-      </w:r>
-      <w:r>
-        <w:br/>
-      </w:r>
-      <w:r>
-        <w:rPr>
-          <w:rStyle w:val="VerbatimChar"/>
-        </w:rPr>
-        <w:t xml:space="preserve">## sd[d13C]       0.002    0.016    0.033    0.057    0.113</w:t>
-      </w:r>
-      <w:r>
-        <w:br/>
-      </w:r>
-      <w:r>
-        <w:rPr>
-          <w:rStyle w:val="VerbatimChar"/>
-        </w:rPr>
-        <w:t xml:space="preserve">## sd[d15N]       0.002    0.015    0.034    0.056    0.111</w:t>
+        <w:t xml:space="preserve">## deviance    3916.179 3918.391 3920.148 3922.604 3929.154</w:t>
+      </w:r>
+      <w:r>
+        <w:br/>
+      </w:r>
+      <w:r>
+        <w:rPr>
+          <w:rStyle w:val="VerbatimChar"/>
+        </w:rPr>
+        <w:t xml:space="preserve">## Ants           0.067    0.074    0.078    0.082    0.089</w:t>
+      </w:r>
+      <w:r>
+        <w:br/>
+      </w:r>
+      <w:r>
+        <w:rPr>
+          <w:rStyle w:val="VerbatimChar"/>
+        </w:rPr>
+        <w:t xml:space="preserve">## Bilberry       0.596    0.613    0.622    0.631    0.647</w:t>
+      </w:r>
+      <w:r>
+        <w:br/>
+      </w:r>
+      <w:r>
+        <w:rPr>
+          <w:rStyle w:val="VerbatimChar"/>
+        </w:rPr>
+        <w:t xml:space="preserve">## Crowberry      0.013    0.031    0.043    0.057    0.084</w:t>
+      </w:r>
+      <w:r>
+        <w:br/>
+      </w:r>
+      <w:r>
+        <w:rPr>
+          <w:rStyle w:val="VerbatimChar"/>
+        </w:rPr>
+        <w:t xml:space="preserve">## Lingonberry    0.153    0.184    0.201    0.216    0.242</w:t>
+      </w:r>
+      <w:r>
+        <w:br/>
+      </w:r>
+      <w:r>
+        <w:rPr>
+          <w:rStyle w:val="VerbatimChar"/>
+        </w:rPr>
+        <w:t xml:space="preserve">## Moose          0.048    0.053    0.056    0.058    0.063</w:t>
+      </w:r>
+      <w:r>
+        <w:br/>
+      </w:r>
+      <w:r>
+        <w:rPr>
+          <w:rStyle w:val="VerbatimChar"/>
+        </w:rPr>
+        <w:t xml:space="preserve">## sd[d13C]       0.002    0.017    0.036    0.060    0.115</w:t>
+      </w:r>
+      <w:r>
+        <w:br/>
+      </w:r>
+      <w:r>
+        <w:rPr>
+          <w:rStyle w:val="VerbatimChar"/>
+        </w:rPr>
+        <w:t xml:space="preserve">## sd[d15N]       0.002    0.016    0.033    0.057    0.109</w:t>
       </w:r>
     </w:p>
     <w:p>
@@ -2480,18 +2490,18 @@
           <wp:inline>
             <wp:extent cx="4620126" cy="3696101"/>
             <wp:effectExtent b="0" l="0" r="0" t="0"/>
-            <wp:docPr descr="" title="" id="30" name="Picture"/>
+            <wp:docPr descr="" title="" id="31" name="Picture"/>
             <a:graphic>
               <a:graphicData uri="http://schemas.openxmlformats.org/drawingml/2006/picture">
                 <pic:pic>
                   <pic:nvPicPr>
-                    <pic:cNvPr descr="EstimateSensitivitytoTDFs_files/figure-docx/unnamed-chunk-10-1.png" id="31" name="Picture"/>
+                    <pic:cNvPr descr="EstimateSensitivitytoTDFs_files/figure-docx/unnamed-chunk-13-1.png" id="32" name="Picture"/>
                     <pic:cNvPicPr>
                       <a:picLocks noChangeArrowheads="1" noChangeAspect="1"/>
                     </pic:cNvPicPr>
                   </pic:nvPicPr>
                   <pic:blipFill>
-                    <a:blip r:embed="rId29"/>
+                    <a:blip r:embed="rId30"/>
                     <a:stretch>
                       <a:fillRect/>
                     </a:stretch>
@@ -2522,18 +2532,18 @@
           <wp:inline>
             <wp:extent cx="4620126" cy="3696101"/>
             <wp:effectExtent b="0" l="0" r="0" t="0"/>
-            <wp:docPr descr="" title="" id="33" name="Picture"/>
+            <wp:docPr descr="" title="" id="34" name="Picture"/>
             <a:graphic>
               <a:graphicData uri="http://schemas.openxmlformats.org/drawingml/2006/picture">
                 <pic:pic>
                   <pic:nvPicPr>
-                    <pic:cNvPr descr="EstimateSensitivitytoTDFs_files/figure-docx/unnamed-chunk-10-2.png" id="34" name="Picture"/>
+                    <pic:cNvPr descr="EstimateSensitivitytoTDFs_files/figure-docx/unnamed-chunk-13-2.png" id="35" name="Picture"/>
                     <pic:cNvPicPr>
                       <a:picLocks noChangeArrowheads="1" noChangeAspect="1"/>
                     </pic:cNvPicPr>
                   </pic:nvPicPr>
                   <pic:blipFill>
-                    <a:blip r:embed="rId32"/>
+                    <a:blip r:embed="rId33"/>
                     <a:stretch>
                       <a:fillRect/>
                     </a:stretch>
@@ -2598,8 +2608,8 @@
         <w:t xml:space="preserve">Nitrogen sources, as well as between the berry species.</w:t>
       </w:r>
     </w:p>
-    <w:bookmarkEnd w:id="35"/>
-    <w:bookmarkStart w:id="42" w:name="X95b69544b744105635415f24b997d0bd23553c9"/>
+    <w:bookmarkEnd w:id="36"/>
+    <w:bookmarkStart w:id="43" w:name="X95b69544b744105635415f24b997d0bd23553c9"/>
     <w:p>
       <w:pPr>
         <w:pStyle w:val="Heading5"/>
@@ -2936,7 +2946,7 @@
         <w:rPr>
           <w:rStyle w:val="VerbatimChar"/>
         </w:rPr>
-        <w:t xml:space="preserve">## [1] 4.357668 6.378470 4.807540 4.931080 4.782600</w:t>
+        <w:t xml:space="preserve">## [1] 4.357668 6.378470 4.807540 4.931080 4.626174</w:t>
       </w:r>
     </w:p>
     <w:p>
@@ -3060,7 +3070,7 @@
         <w:rPr>
           <w:rStyle w:val="VerbatimChar"/>
         </w:rPr>
-        <w:t xml:space="preserve">## [1] 5.103713 5.591856 5.987966 5.798498 5.063509</w:t>
+        <w:t xml:space="preserve">## [1] 5.103713 5.591940 5.987940 5.798520 5.091653</w:t>
       </w:r>
     </w:p>
     <w:p>
@@ -3206,70 +3216,70 @@
         <w:rPr>
           <w:rStyle w:val="VerbatimChar"/>
         </w:rPr>
-        <w:t xml:space="preserve">## deviance    3159.352 3.520</w:t>
-      </w:r>
-      <w:r>
-        <w:br/>
-      </w:r>
-      <w:r>
-        <w:rPr>
-          <w:rStyle w:val="VerbatimChar"/>
-        </w:rPr>
-        <w:t xml:space="preserve">## Ants           0.057 0.004</w:t>
-      </w:r>
-      <w:r>
-        <w:br/>
-      </w:r>
-      <w:r>
-        <w:rPr>
-          <w:rStyle w:val="VerbatimChar"/>
-        </w:rPr>
-        <w:t xml:space="preserve">## Bilberry       0.372 0.013</w:t>
-      </w:r>
-      <w:r>
-        <w:br/>
-      </w:r>
-      <w:r>
-        <w:rPr>
-          <w:rStyle w:val="VerbatimChar"/>
-        </w:rPr>
-        <w:t xml:space="preserve">## Crowberry      0.200 0.016</w:t>
-      </w:r>
-      <w:r>
-        <w:br/>
-      </w:r>
-      <w:r>
-        <w:rPr>
-          <w:rStyle w:val="VerbatimChar"/>
-        </w:rPr>
-        <w:t xml:space="preserve">## Lingonberry    0.342 0.017</w:t>
-      </w:r>
-      <w:r>
-        <w:br/>
-      </w:r>
-      <w:r>
-        <w:rPr>
-          <w:rStyle w:val="VerbatimChar"/>
-        </w:rPr>
-        <w:t xml:space="preserve">## Moose          0.030 0.002</w:t>
-      </w:r>
-      <w:r>
-        <w:br/>
-      </w:r>
-      <w:r>
-        <w:rPr>
-          <w:rStyle w:val="VerbatimChar"/>
-        </w:rPr>
-        <w:t xml:space="preserve">## sd[d13C]       0.027 0.020</w:t>
-      </w:r>
-      <w:r>
-        <w:br/>
-      </w:r>
-      <w:r>
-        <w:rPr>
-          <w:rStyle w:val="VerbatimChar"/>
-        </w:rPr>
-        <w:t xml:space="preserve">## sd[d15N]       0.038 0.029</w:t>
+        <w:t xml:space="preserve">## deviance    3342.557 3.500</w:t>
+      </w:r>
+      <w:r>
+        <w:br/>
+      </w:r>
+      <w:r>
+        <w:rPr>
+          <w:rStyle w:val="VerbatimChar"/>
+        </w:rPr>
+        <w:t xml:space="preserve">## Ants           0.054 0.004</w:t>
+      </w:r>
+      <w:r>
+        <w:br/>
+      </w:r>
+      <w:r>
+        <w:rPr>
+          <w:rStyle w:val="VerbatimChar"/>
+        </w:rPr>
+        <w:t xml:space="preserve">## Bilberry       0.399 0.012</w:t>
+      </w:r>
+      <w:r>
+        <w:br/>
+      </w:r>
+      <w:r>
+        <w:rPr>
+          <w:rStyle w:val="VerbatimChar"/>
+        </w:rPr>
+        <w:t xml:space="preserve">## Crowberry      0.184 0.017</w:t>
+      </w:r>
+      <w:r>
+        <w:br/>
+      </w:r>
+      <w:r>
+        <w:rPr>
+          <w:rStyle w:val="VerbatimChar"/>
+        </w:rPr>
+        <w:t xml:space="preserve">## Lingonberry    0.329 0.018</w:t>
+      </w:r>
+      <w:r>
+        <w:br/>
+      </w:r>
+      <w:r>
+        <w:rPr>
+          <w:rStyle w:val="VerbatimChar"/>
+        </w:rPr>
+        <w:t xml:space="preserve">## Moose          0.034 0.003</w:t>
+      </w:r>
+      <w:r>
+        <w:br/>
+      </w:r>
+      <w:r>
+        <w:rPr>
+          <w:rStyle w:val="VerbatimChar"/>
+        </w:rPr>
+        <w:t xml:space="preserve">## sd[d13C]       0.028 0.021</w:t>
+      </w:r>
+      <w:r>
+        <w:br/>
+      </w:r>
+      <w:r>
+        <w:rPr>
+          <w:rStyle w:val="VerbatimChar"/>
+        </w:rPr>
+        <w:t xml:space="preserve">## sd[d15N]       0.039 0.029</w:t>
       </w:r>
     </w:p>
     <w:p>
@@ -3307,70 +3317,70 @@
         <w:rPr>
           <w:rStyle w:val="VerbatimChar"/>
         </w:rPr>
-        <w:t xml:space="preserve">## deviance    3154.569 3156.797 3158.672 3161.161 3167.721</w:t>
-      </w:r>
-      <w:r>
-        <w:br/>
-      </w:r>
-      <w:r>
-        <w:rPr>
-          <w:rStyle w:val="VerbatimChar"/>
-        </w:rPr>
-        <w:t xml:space="preserve">## Ants           0.049    0.054    0.057    0.059    0.065</w:t>
-      </w:r>
-      <w:r>
-        <w:br/>
-      </w:r>
-      <w:r>
-        <w:rPr>
-          <w:rStyle w:val="VerbatimChar"/>
-        </w:rPr>
-        <w:t xml:space="preserve">## Bilberry       0.347    0.363    0.372    0.381    0.398</w:t>
-      </w:r>
-      <w:r>
-        <w:br/>
-      </w:r>
-      <w:r>
-        <w:rPr>
-          <w:rStyle w:val="VerbatimChar"/>
-        </w:rPr>
-        <w:t xml:space="preserve">## Crowberry      0.169    0.189    0.200    0.210    0.232</w:t>
-      </w:r>
-      <w:r>
-        <w:br/>
-      </w:r>
-      <w:r>
-        <w:rPr>
-          <w:rStyle w:val="VerbatimChar"/>
-        </w:rPr>
-        <w:t xml:space="preserve">## Lingonberry    0.308    0.330    0.342    0.354    0.377</w:t>
-      </w:r>
-      <w:r>
-        <w:br/>
-      </w:r>
-      <w:r>
-        <w:rPr>
-          <w:rStyle w:val="VerbatimChar"/>
-        </w:rPr>
-        <w:t xml:space="preserve">## Moose          0.025    0.028    0.029    0.031    0.034</w:t>
-      </w:r>
-      <w:r>
-        <w:br/>
-      </w:r>
-      <w:r>
-        <w:rPr>
-          <w:rStyle w:val="VerbatimChar"/>
-        </w:rPr>
-        <w:t xml:space="preserve">## sd[d13C]       0.001    0.011    0.023    0.039    0.075</w:t>
-      </w:r>
-      <w:r>
-        <w:br/>
-      </w:r>
-      <w:r>
-        <w:rPr>
-          <w:rStyle w:val="VerbatimChar"/>
-        </w:rPr>
-        <w:t xml:space="preserve">## sd[d15N]       0.001    0.015    0.033    0.056    0.109</w:t>
+        <w:t xml:space="preserve">## deviance    3337.709 3339.978 3341.901 3344.444 3351.039</w:t>
+      </w:r>
+      <w:r>
+        <w:br/>
+      </w:r>
+      <w:r>
+        <w:rPr>
+          <w:rStyle w:val="VerbatimChar"/>
+        </w:rPr>
+        <w:t xml:space="preserve">## Ants           0.046    0.051    0.054    0.057    0.062</w:t>
+      </w:r>
+      <w:r>
+        <w:br/>
+      </w:r>
+      <w:r>
+        <w:rPr>
+          <w:rStyle w:val="VerbatimChar"/>
+        </w:rPr>
+        <w:t xml:space="preserve">## Bilberry       0.375    0.391    0.399    0.407    0.424</w:t>
+      </w:r>
+      <w:r>
+        <w:br/>
+      </w:r>
+      <w:r>
+        <w:rPr>
+          <w:rStyle w:val="VerbatimChar"/>
+        </w:rPr>
+        <w:t xml:space="preserve">## Crowberry      0.152    0.173    0.184    0.195    0.216</w:t>
+      </w:r>
+      <w:r>
+        <w:br/>
+      </w:r>
+      <w:r>
+        <w:rPr>
+          <w:rStyle w:val="VerbatimChar"/>
+        </w:rPr>
+        <w:t xml:space="preserve">## Lingonberry    0.294    0.317    0.329    0.341    0.365</w:t>
+      </w:r>
+      <w:r>
+        <w:br/>
+      </w:r>
+      <w:r>
+        <w:rPr>
+          <w:rStyle w:val="VerbatimChar"/>
+        </w:rPr>
+        <w:t xml:space="preserve">## Moose          0.029    0.032    0.034    0.036    0.039</w:t>
+      </w:r>
+      <w:r>
+        <w:br/>
+      </w:r>
+      <w:r>
+        <w:rPr>
+          <w:rStyle w:val="VerbatimChar"/>
+        </w:rPr>
+        <w:t xml:space="preserve">## sd[d13C]       0.001    0.011    0.023    0.041    0.078</w:t>
+      </w:r>
+      <w:r>
+        <w:br/>
+      </w:r>
+      <w:r>
+        <w:rPr>
+          <w:rStyle w:val="VerbatimChar"/>
+        </w:rPr>
+        <w:t xml:space="preserve">## sd[d15N]       0.002    0.016    0.033    0.056    0.109</w:t>
       </w:r>
     </w:p>
     <w:p>
@@ -3382,18 +3392,18 @@
           <wp:inline>
             <wp:extent cx="4620126" cy="3696101"/>
             <wp:effectExtent b="0" l="0" r="0" t="0"/>
-            <wp:docPr descr="" title="" id="37" name="Picture"/>
+            <wp:docPr descr="" title="" id="38" name="Picture"/>
             <a:graphic>
               <a:graphicData uri="http://schemas.openxmlformats.org/drawingml/2006/picture">
                 <pic:pic>
                   <pic:nvPicPr>
-                    <pic:cNvPr descr="EstimateSensitivitytoTDFs_files/figure-docx/unnamed-chunk-14-1.png" id="38" name="Picture"/>
+                    <pic:cNvPr descr="EstimateSensitivitytoTDFs_files/figure-docx/unnamed-chunk-17-1.png" id="39" name="Picture"/>
                     <pic:cNvPicPr>
                       <a:picLocks noChangeArrowheads="1" noChangeAspect="1"/>
                     </pic:cNvPicPr>
                   </pic:nvPicPr>
                   <pic:blipFill>
-                    <a:blip r:embed="rId36"/>
+                    <a:blip r:embed="rId37"/>
                     <a:stretch>
                       <a:fillRect/>
                     </a:stretch>
@@ -3424,18 +3434,18 @@
           <wp:inline>
             <wp:extent cx="4620126" cy="3696101"/>
             <wp:effectExtent b="0" l="0" r="0" t="0"/>
-            <wp:docPr descr="" title="" id="40" name="Picture"/>
+            <wp:docPr descr="" title="" id="41" name="Picture"/>
             <a:graphic>
               <a:graphicData uri="http://schemas.openxmlformats.org/drawingml/2006/picture">
                 <pic:pic>
                   <pic:nvPicPr>
-                    <pic:cNvPr descr="EstimateSensitivitytoTDFs_files/figure-docx/unnamed-chunk-14-2.png" id="41" name="Picture"/>
+                    <pic:cNvPr descr="EstimateSensitivitytoTDFs_files/figure-docx/unnamed-chunk-17-2.png" id="42" name="Picture"/>
                     <pic:cNvPicPr>
                       <a:picLocks noChangeArrowheads="1" noChangeAspect="1"/>
                     </pic:cNvPicPr>
                   </pic:nvPicPr>
                   <pic:blipFill>
-                    <a:blip r:embed="rId39"/>
+                    <a:blip r:embed="rId40"/>
                     <a:stretch>
                       <a:fillRect/>
                     </a:stretch>
@@ -3512,8 +3522,8 @@
         <w:t xml:space="preserve">to the estimates using the Mikkelsen TDFs.</w:t>
       </w:r>
     </w:p>
-    <w:bookmarkEnd w:id="42"/>
-    <w:bookmarkStart w:id="52" w:name="X3865d2fc1065f92ddde6887190950e11dba9db2"/>
+    <w:bookmarkEnd w:id="43"/>
+    <w:bookmarkStart w:id="53" w:name="X3865d2fc1065f92ddde6887190950e11dba9db2"/>
     <w:p>
       <w:pPr>
         <w:pStyle w:val="Heading5"/>
@@ -3669,9 +3679,6 @@
           <w:rStyle w:val="NormalTok"/>
         </w:rPr>
         <w:t xml:space="preserve">)</w:t>
-      </w:r>
-      <w:r>
-        <w:br/>
       </w:r>
       <w:r>
         <w:br/>
@@ -3966,18 +3973,18 @@
           <wp:inline>
             <wp:extent cx="4620126" cy="3696101"/>
             <wp:effectExtent b="0" l="0" r="0" t="0"/>
-            <wp:docPr descr="" title="" id="44" name="Picture"/>
+            <wp:docPr descr="" title="" id="45" name="Picture"/>
             <a:graphic>
               <a:graphicData uri="http://schemas.openxmlformats.org/drawingml/2006/picture">
                 <pic:pic>
                   <pic:nvPicPr>
-                    <pic:cNvPr descr="EstimateSensitivitytoTDFs_files/figure-docx/unnamed-chunk-15-1.png" id="45" name="Picture"/>
+                    <pic:cNvPr descr="EstimateSensitivitytoTDFs_files/figure-docx/unnamed-chunk-18-1.png" id="46" name="Picture"/>
                     <pic:cNvPicPr>
                       <a:picLocks noChangeArrowheads="1" noChangeAspect="1"/>
                     </pic:cNvPicPr>
                   </pic:nvPicPr>
                   <pic:blipFill>
-                    <a:blip r:embed="rId43"/>
+                    <a:blip r:embed="rId44"/>
                     <a:stretch>
                       <a:fillRect/>
                     </a:stretch>
@@ -4195,16 +4202,16 @@
         <w:rPr>
           <w:rStyle w:val="VerbatimChar"/>
         </w:rPr>
-        <w:t xml:space="preserve">## deviance    8558.511 4.602</w:t>
-      </w:r>
-      <w:r>
-        <w:br/>
-      </w:r>
-      <w:r>
-        <w:rPr>
-          <w:rStyle w:val="VerbatimChar"/>
-        </w:rPr>
-        <w:t xml:space="preserve">## Ants           0.980 0.011</w:t>
+        <w:t xml:space="preserve">## deviance    8834.785 4.522</w:t>
+      </w:r>
+      <w:r>
+        <w:br/>
+      </w:r>
+      <w:r>
+        <w:rPr>
+          <w:rStyle w:val="VerbatimChar"/>
+        </w:rPr>
+        <w:t xml:space="preserve">## Ants           0.982 0.009</w:t>
       </w:r>
       <w:r>
         <w:br/>
@@ -4240,25 +4247,25 @@
         <w:rPr>
           <w:rStyle w:val="VerbatimChar"/>
         </w:rPr>
-        <w:t xml:space="preserve">## Moose          0.009 0.009</w:t>
-      </w:r>
-      <w:r>
-        <w:br/>
-      </w:r>
-      <w:r>
-        <w:rPr>
-          <w:rStyle w:val="VerbatimChar"/>
-        </w:rPr>
-        <w:t xml:space="preserve">## sd[d13C]       3.103 0.092</w:t>
-      </w:r>
-      <w:r>
-        <w:br/>
-      </w:r>
-      <w:r>
-        <w:rPr>
-          <w:rStyle w:val="VerbatimChar"/>
-        </w:rPr>
-        <w:t xml:space="preserve">## sd[d15N]       3.141 0.093</w:t>
+        <w:t xml:space="preserve">## Moose          0.008 0.007</w:t>
+      </w:r>
+      <w:r>
+        <w:br/>
+      </w:r>
+      <w:r>
+        <w:rPr>
+          <w:rStyle w:val="VerbatimChar"/>
+        </w:rPr>
+        <w:t xml:space="preserve">## sd[d13C]       3.022 0.085</w:t>
+      </w:r>
+      <w:r>
+        <w:br/>
+      </w:r>
+      <w:r>
+        <w:rPr>
+          <w:rStyle w:val="VerbatimChar"/>
+        </w:rPr>
+        <w:t xml:space="preserve">## sd[d15N]       3.139 0.092</w:t>
       </w:r>
     </w:p>
     <w:p>
@@ -4296,70 +4303,70 @@
         <w:rPr>
           <w:rStyle w:val="VerbatimChar"/>
         </w:rPr>
-        <w:t xml:space="preserve">## deviance    8551.523 8555.168 8557.854 8561.240 8569.202</w:t>
-      </w:r>
-      <w:r>
-        <w:br/>
-      </w:r>
-      <w:r>
-        <w:rPr>
-          <w:rStyle w:val="VerbatimChar"/>
-        </w:rPr>
-        <w:t xml:space="preserve">## Ants           0.952    0.975    0.983    0.988    0.994</w:t>
-      </w:r>
-      <w:r>
-        <w:br/>
-      </w:r>
-      <w:r>
-        <w:rPr>
-          <w:rStyle w:val="VerbatimChar"/>
-        </w:rPr>
-        <w:t xml:space="preserve">## Bilberry       0.000    0.001    0.002    0.003    0.006</w:t>
-      </w:r>
-      <w:r>
-        <w:br/>
-      </w:r>
-      <w:r>
-        <w:rPr>
-          <w:rStyle w:val="VerbatimChar"/>
-        </w:rPr>
-        <w:t xml:space="preserve">## Crowberry      0.001    0.002    0.004    0.006    0.013</w:t>
-      </w:r>
-      <w:r>
-        <w:br/>
-      </w:r>
-      <w:r>
-        <w:rPr>
-          <w:rStyle w:val="VerbatimChar"/>
-        </w:rPr>
-        <w:t xml:space="preserve">## Lingonberry    0.001    0.002    0.003    0.005    0.012</w:t>
-      </w:r>
-      <w:r>
-        <w:br/>
-      </w:r>
-      <w:r>
-        <w:rPr>
-          <w:rStyle w:val="VerbatimChar"/>
-        </w:rPr>
-        <w:t xml:space="preserve">## Moose          0.001    0.004    0.007    0.012    0.033</w:t>
-      </w:r>
-      <w:r>
-        <w:br/>
-      </w:r>
-      <w:r>
-        <w:rPr>
-          <w:rStyle w:val="VerbatimChar"/>
-        </w:rPr>
-        <w:t xml:space="preserve">## sd[d13C]       2.929    3.040    3.100    3.164    3.290</w:t>
-      </w:r>
-      <w:r>
-        <w:br/>
-      </w:r>
-      <w:r>
-        <w:rPr>
-          <w:rStyle w:val="VerbatimChar"/>
-        </w:rPr>
-        <w:t xml:space="preserve">## sd[d15N]       2.962    3.076    3.142    3.204    3.326</w:t>
+        <w:t xml:space="preserve">## deviance    8827.823 8831.503 8834.184 8837.381 8845.456</w:t>
+      </w:r>
+      <w:r>
+        <w:br/>
+      </w:r>
+      <w:r>
+        <w:rPr>
+          <w:rStyle w:val="VerbatimChar"/>
+        </w:rPr>
+        <w:t xml:space="preserve">## Ants           0.959    0.978    0.984    0.989    0.995</w:t>
+      </w:r>
+      <w:r>
+        <w:br/>
+      </w:r>
+      <w:r>
+        <w:rPr>
+          <w:rStyle w:val="VerbatimChar"/>
+        </w:rPr>
+        <w:t xml:space="preserve">## Bilberry       0.000    0.001    0.002    0.003    0.005</w:t>
+      </w:r>
+      <w:r>
+        <w:br/>
+      </w:r>
+      <w:r>
+        <w:rPr>
+          <w:rStyle w:val="VerbatimChar"/>
+        </w:rPr>
+        <w:t xml:space="preserve">## Crowberry      0.001    0.002    0.003    0.005    0.012</w:t>
+      </w:r>
+      <w:r>
+        <w:br/>
+      </w:r>
+      <w:r>
+        <w:rPr>
+          <w:rStyle w:val="VerbatimChar"/>
+        </w:rPr>
+        <w:t xml:space="preserve">## Lingonberry    0.001    0.002    0.003    0.005    0.011</w:t>
+      </w:r>
+      <w:r>
+        <w:br/>
+      </w:r>
+      <w:r>
+        <w:rPr>
+          <w:rStyle w:val="VerbatimChar"/>
+        </w:rPr>
+        <w:t xml:space="preserve">## Moose          0.001    0.003    0.006    0.010    0.027</w:t>
+      </w:r>
+      <w:r>
+        <w:br/>
+      </w:r>
+      <w:r>
+        <w:rPr>
+          <w:rStyle w:val="VerbatimChar"/>
+        </w:rPr>
+        <w:t xml:space="preserve">## sd[d13C]       2.864    2.963    3.020    3.080    3.195</w:t>
+      </w:r>
+      <w:r>
+        <w:br/>
+      </w:r>
+      <w:r>
+        <w:rPr>
+          <w:rStyle w:val="VerbatimChar"/>
+        </w:rPr>
+        <w:t xml:space="preserve">## sd[d15N]       2.962    3.076    3.137    3.201    3.327</w:t>
       </w:r>
     </w:p>
     <w:p>
@@ -4371,18 +4378,18 @@
           <wp:inline>
             <wp:extent cx="4620126" cy="3696101"/>
             <wp:effectExtent b="0" l="0" r="0" t="0"/>
-            <wp:docPr descr="" title="" id="47" name="Picture"/>
+            <wp:docPr descr="" title="" id="48" name="Picture"/>
             <a:graphic>
               <a:graphicData uri="http://schemas.openxmlformats.org/drawingml/2006/picture">
                 <pic:pic>
                   <pic:nvPicPr>
-                    <pic:cNvPr descr="EstimateSensitivitytoTDFs_files/figure-docx/unnamed-chunk-17-1.png" id="48" name="Picture"/>
+                    <pic:cNvPr descr="EstimateSensitivitytoTDFs_files/figure-docx/unnamed-chunk-20-1.png" id="49" name="Picture"/>
                     <pic:cNvPicPr>
                       <a:picLocks noChangeArrowheads="1" noChangeAspect="1"/>
                     </pic:cNvPicPr>
                   </pic:nvPicPr>
                   <pic:blipFill>
-                    <a:blip r:embed="rId46"/>
+                    <a:blip r:embed="rId47"/>
                     <a:stretch>
                       <a:fillRect/>
                     </a:stretch>
@@ -4413,18 +4420,18 @@
           <wp:inline>
             <wp:extent cx="4620126" cy="3696101"/>
             <wp:effectExtent b="0" l="0" r="0" t="0"/>
-            <wp:docPr descr="" title="" id="50" name="Picture"/>
+            <wp:docPr descr="" title="" id="51" name="Picture"/>
             <a:graphic>
               <a:graphicData uri="http://schemas.openxmlformats.org/drawingml/2006/picture">
                 <pic:pic>
                   <pic:nvPicPr>
-                    <pic:cNvPr descr="EstimateSensitivitytoTDFs_files/figure-docx/unnamed-chunk-17-2.png" id="51" name="Picture"/>
+                    <pic:cNvPr descr="EstimateSensitivitytoTDFs_files/figure-docx/unnamed-chunk-20-2.png" id="52" name="Picture"/>
                     <pic:cNvPicPr>
                       <a:picLocks noChangeArrowheads="1" noChangeAspect="1"/>
                     </pic:cNvPicPr>
                   </pic:nvPicPr>
                   <pic:blipFill>
-                    <a:blip r:embed="rId49"/>
+                    <a:blip r:embed="rId50"/>
                     <a:stretch>
                       <a:fillRect/>
                     </a:stretch>
@@ -4451,8 +4458,8 @@
         </w:drawing>
       </w:r>
     </w:p>
-    <w:bookmarkEnd w:id="52"/>
-    <w:bookmarkStart w:id="62" w:name="Xdfc1297cf1965fcafc4762954e2a959db1680c9"/>
+    <w:bookmarkEnd w:id="53"/>
+    <w:bookmarkStart w:id="63" w:name="Xdfc1297cf1965fcafc4762954e2a959db1680c9"/>
     <w:p>
       <w:pPr>
         <w:pStyle w:val="Heading5"/>
@@ -4487,34 +4494,34 @@
         <w:rPr>
           <w:rStyle w:val="VerbatimChar"/>
         </w:rPr>
-        <w:t xml:space="preserve">## [2,]         5.638470         4.279880</w:t>
-      </w:r>
-      <w:r>
-        <w:br/>
-      </w:r>
-      <w:r>
-        <w:rPr>
-          <w:rStyle w:val="VerbatimChar"/>
-        </w:rPr>
-        <w:t xml:space="preserve">## [3,]         4.067540         4.609971</w:t>
-      </w:r>
-      <w:r>
-        <w:br/>
-      </w:r>
-      <w:r>
-        <w:rPr>
-          <w:rStyle w:val="VerbatimChar"/>
-        </w:rPr>
-        <w:t xml:space="preserve">## [4,]         4.191080         4.452081</w:t>
-      </w:r>
-      <w:r>
-        <w:br/>
-      </w:r>
-      <w:r>
-        <w:rPr>
-          <w:rStyle w:val="VerbatimChar"/>
-        </w:rPr>
-        <w:t xml:space="preserve">## [5,]         4.042600         3.839591</w:t>
+        <w:t xml:space="preserve">## [2,]         5.638470         4.279950</w:t>
+      </w:r>
+      <w:r>
+        <w:br/>
+      </w:r>
+      <w:r>
+        <w:rPr>
+          <w:rStyle w:val="VerbatimChar"/>
+        </w:rPr>
+        <w:t xml:space="preserve">## [3,]         4.067540         4.609950</w:t>
+      </w:r>
+      <w:r>
+        <w:br/>
+      </w:r>
+      <w:r>
+        <w:rPr>
+          <w:rStyle w:val="VerbatimChar"/>
+        </w:rPr>
+        <w:t xml:space="preserve">## [4,]         4.191080         4.452100</w:t>
+      </w:r>
+      <w:r>
+        <w:br/>
+      </w:r>
+      <w:r>
+        <w:rPr>
+          <w:rStyle w:val="VerbatimChar"/>
+        </w:rPr>
+        <w:t xml:space="preserve">## [5,]         3.886174         3.863044</w:t>
       </w:r>
     </w:p>
     <w:p>
@@ -4526,18 +4533,18 @@
           <wp:inline>
             <wp:extent cx="4620126" cy="3696101"/>
             <wp:effectExtent b="0" l="0" r="0" t="0"/>
-            <wp:docPr descr="" title="" id="54" name="Picture"/>
+            <wp:docPr descr="" title="" id="55" name="Picture"/>
             <a:graphic>
               <a:graphicData uri="http://schemas.openxmlformats.org/drawingml/2006/picture">
                 <pic:pic>
                   <pic:nvPicPr>
-                    <pic:cNvPr descr="EstimateSensitivitytoTDFs_files/figure-docx/unnamed-chunk-18-1.png" id="55" name="Picture"/>
+                    <pic:cNvPr descr="EstimateSensitivitytoTDFs_files/figure-docx/unnamed-chunk-21-1.png" id="56" name="Picture"/>
                     <pic:cNvPicPr>
                       <a:picLocks noChangeArrowheads="1" noChangeAspect="1"/>
                     </pic:cNvPicPr>
                   </pic:nvPicPr>
                   <pic:blipFill>
-                    <a:blip r:embed="rId53"/>
+                    <a:blip r:embed="rId54"/>
                     <a:stretch>
                       <a:fillRect/>
                     </a:stretch>
@@ -4737,70 +4744,70 @@
         <w:rPr>
           <w:rStyle w:val="VerbatimChar"/>
         </w:rPr>
-        <w:t xml:space="preserve">## deviance    2919.451 3.557</w:t>
-      </w:r>
-      <w:r>
-        <w:br/>
-      </w:r>
-      <w:r>
-        <w:rPr>
-          <w:rStyle w:val="VerbatimChar"/>
-        </w:rPr>
-        <w:t xml:space="preserve">## Ants           0.221 0.012</w:t>
-      </w:r>
-      <w:r>
-        <w:br/>
-      </w:r>
-      <w:r>
-        <w:rPr>
-          <w:rStyle w:val="VerbatimChar"/>
-        </w:rPr>
-        <w:t xml:space="preserve">## Bilberry       0.166 0.013</w:t>
-      </w:r>
-      <w:r>
-        <w:br/>
-      </w:r>
-      <w:r>
-        <w:rPr>
-          <w:rStyle w:val="VerbatimChar"/>
-        </w:rPr>
-        <w:t xml:space="preserve">## Crowberry      0.206 0.015</w:t>
-      </w:r>
-      <w:r>
-        <w:br/>
-      </w:r>
-      <w:r>
-        <w:rPr>
-          <w:rStyle w:val="VerbatimChar"/>
-        </w:rPr>
-        <w:t xml:space="preserve">## Lingonberry    0.321 0.017</w:t>
-      </w:r>
-      <w:r>
-        <w:br/>
-      </w:r>
-      <w:r>
-        <w:rPr>
-          <w:rStyle w:val="VerbatimChar"/>
-        </w:rPr>
-        <w:t xml:space="preserve">## Moose          0.086 0.006</w:t>
-      </w:r>
-      <w:r>
-        <w:br/>
-      </w:r>
-      <w:r>
-        <w:rPr>
-          <w:rStyle w:val="VerbatimChar"/>
-        </w:rPr>
-        <w:t xml:space="preserve">## sd[d13C]       0.022 0.017</w:t>
-      </w:r>
-      <w:r>
-        <w:br/>
-      </w:r>
-      <w:r>
-        <w:rPr>
-          <w:rStyle w:val="VerbatimChar"/>
-        </w:rPr>
-        <w:t xml:space="preserve">## sd[d15N]       0.040 0.030</w:t>
+        <w:t xml:space="preserve">## deviance    2986.582 3.560</w:t>
+      </w:r>
+      <w:r>
+        <w:br/>
+      </w:r>
+      <w:r>
+        <w:rPr>
+          <w:rStyle w:val="VerbatimChar"/>
+        </w:rPr>
+        <w:t xml:space="preserve">## Ants           0.217 0.011</w:t>
+      </w:r>
+      <w:r>
+        <w:br/>
+      </w:r>
+      <w:r>
+        <w:rPr>
+          <w:rStyle w:val="VerbatimChar"/>
+        </w:rPr>
+        <w:t xml:space="preserve">## Bilberry       0.192 0.013</w:t>
+      </w:r>
+      <w:r>
+        <w:br/>
+      </w:r>
+      <w:r>
+        <w:rPr>
+          <w:rStyle w:val="VerbatimChar"/>
+        </w:rPr>
+        <w:t xml:space="preserve">## Crowberry      0.193 0.015</w:t>
+      </w:r>
+      <w:r>
+        <w:br/>
+      </w:r>
+      <w:r>
+        <w:rPr>
+          <w:rStyle w:val="VerbatimChar"/>
+        </w:rPr>
+        <w:t xml:space="preserve">## Lingonberry    0.301 0.017</w:t>
+      </w:r>
+      <w:r>
+        <w:br/>
+      </w:r>
+      <w:r>
+        <w:rPr>
+          <w:rStyle w:val="VerbatimChar"/>
+        </w:rPr>
+        <w:t xml:space="preserve">## Moose          0.097 0.006</w:t>
+      </w:r>
+      <w:r>
+        <w:br/>
+      </w:r>
+      <w:r>
+        <w:rPr>
+          <w:rStyle w:val="VerbatimChar"/>
+        </w:rPr>
+        <w:t xml:space="preserve">## sd[d13C]       0.021 0.016</w:t>
+      </w:r>
+      <w:r>
+        <w:br/>
+      </w:r>
+      <w:r>
+        <w:rPr>
+          <w:rStyle w:val="VerbatimChar"/>
+        </w:rPr>
+        <w:t xml:space="preserve">## sd[d15N]       0.039 0.029</w:t>
       </w:r>
     </w:p>
     <w:p>
@@ -4838,70 +4845,70 @@
         <w:rPr>
           <w:rStyle w:val="VerbatimChar"/>
         </w:rPr>
-        <w:t xml:space="preserve">## deviance    2914.536 2916.803 2918.765 2921.378 2928.289</w:t>
-      </w:r>
-      <w:r>
-        <w:br/>
-      </w:r>
-      <w:r>
-        <w:rPr>
-          <w:rStyle w:val="VerbatimChar"/>
-        </w:rPr>
-        <w:t xml:space="preserve">## Ants           0.198    0.213    0.221    0.229    0.245</w:t>
-      </w:r>
-      <w:r>
-        <w:br/>
-      </w:r>
-      <w:r>
-        <w:rPr>
-          <w:rStyle w:val="VerbatimChar"/>
-        </w:rPr>
-        <w:t xml:space="preserve">## Bilberry       0.141    0.158    0.167    0.175    0.191</w:t>
-      </w:r>
-      <w:r>
-        <w:br/>
-      </w:r>
-      <w:r>
-        <w:rPr>
-          <w:rStyle w:val="VerbatimChar"/>
-        </w:rPr>
-        <w:t xml:space="preserve">## Crowberry      0.176    0.196    0.206    0.216    0.236</w:t>
-      </w:r>
-      <w:r>
-        <w:br/>
-      </w:r>
-      <w:r>
-        <w:rPr>
-          <w:rStyle w:val="VerbatimChar"/>
-        </w:rPr>
-        <w:t xml:space="preserve">## Lingonberry    0.288    0.309    0.321    0.332    0.354</w:t>
-      </w:r>
-      <w:r>
-        <w:br/>
-      </w:r>
-      <w:r>
-        <w:rPr>
-          <w:rStyle w:val="VerbatimChar"/>
-        </w:rPr>
-        <w:t xml:space="preserve">## Moose          0.075    0.082    0.086    0.090    0.097</w:t>
-      </w:r>
-      <w:r>
-        <w:br/>
-      </w:r>
-      <w:r>
-        <w:rPr>
-          <w:rStyle w:val="VerbatimChar"/>
-        </w:rPr>
-        <w:t xml:space="preserve">## sd[d13C]       0.001    0.008    0.018    0.032    0.061</w:t>
-      </w:r>
-      <w:r>
-        <w:br/>
-      </w:r>
-      <w:r>
-        <w:rPr>
-          <w:rStyle w:val="VerbatimChar"/>
-        </w:rPr>
-        <w:t xml:space="preserve">## sd[d15N]       0.002    0.016    0.034    0.056    0.111</w:t>
+        <w:t xml:space="preserve">## deviance    2981.709 2984.002 2985.890 2988.450 2995.570</w:t>
+      </w:r>
+      <w:r>
+        <w:br/>
+      </w:r>
+      <w:r>
+        <w:rPr>
+          <w:rStyle w:val="VerbatimChar"/>
+        </w:rPr>
+        <w:t xml:space="preserve">## Ants           0.196    0.210    0.217    0.224    0.239</w:t>
+      </w:r>
+      <w:r>
+        <w:br/>
+      </w:r>
+      <w:r>
+        <w:rPr>
+          <w:rStyle w:val="VerbatimChar"/>
+        </w:rPr>
+        <w:t xml:space="preserve">## Bilberry       0.167    0.184    0.192    0.201    0.218</w:t>
+      </w:r>
+      <w:r>
+        <w:br/>
+      </w:r>
+      <w:r>
+        <w:rPr>
+          <w:rStyle w:val="VerbatimChar"/>
+        </w:rPr>
+        <w:t xml:space="preserve">## Crowberry      0.165    0.183    0.193    0.203    0.222</w:t>
+      </w:r>
+      <w:r>
+        <w:br/>
+      </w:r>
+      <w:r>
+        <w:rPr>
+          <w:rStyle w:val="VerbatimChar"/>
+        </w:rPr>
+        <w:t xml:space="preserve">## Lingonberry    0.269    0.290    0.301    0.312    0.334</w:t>
+      </w:r>
+      <w:r>
+        <w:br/>
+      </w:r>
+      <w:r>
+        <w:rPr>
+          <w:rStyle w:val="VerbatimChar"/>
+        </w:rPr>
+        <w:t xml:space="preserve">## Moose          0.085    0.093    0.097    0.100    0.109</w:t>
+      </w:r>
+      <w:r>
+        <w:br/>
+      </w:r>
+      <w:r>
+        <w:rPr>
+          <w:rStyle w:val="VerbatimChar"/>
+        </w:rPr>
+        <w:t xml:space="preserve">## sd[d13C]       0.001    0.009    0.018    0.030    0.060</w:t>
+      </w:r>
+      <w:r>
+        <w:br/>
+      </w:r>
+      <w:r>
+        <w:rPr>
+          <w:rStyle w:val="VerbatimChar"/>
+        </w:rPr>
+        <w:t xml:space="preserve">## sd[d15N]       0.002    0.015    0.032    0.055    0.107</w:t>
       </w:r>
     </w:p>
     <w:p>
@@ -4913,18 +4920,18 @@
           <wp:inline>
             <wp:extent cx="4620126" cy="3696101"/>
             <wp:effectExtent b="0" l="0" r="0" t="0"/>
-            <wp:docPr descr="" title="" id="57" name="Picture"/>
+            <wp:docPr descr="" title="" id="58" name="Picture"/>
             <a:graphic>
               <a:graphicData uri="http://schemas.openxmlformats.org/drawingml/2006/picture">
                 <pic:pic>
                   <pic:nvPicPr>
-                    <pic:cNvPr descr="EstimateSensitivitytoTDFs_files/figure-docx/unnamed-chunk-20-1.png" id="58" name="Picture"/>
+                    <pic:cNvPr descr="EstimateSensitivitytoTDFs_files/figure-docx/unnamed-chunk-23-1.png" id="59" name="Picture"/>
                     <pic:cNvPicPr>
                       <a:picLocks noChangeArrowheads="1" noChangeAspect="1"/>
                     </pic:cNvPicPr>
                   </pic:nvPicPr>
                   <pic:blipFill>
-                    <a:blip r:embed="rId56"/>
+                    <a:blip r:embed="rId57"/>
                     <a:stretch>
                       <a:fillRect/>
                     </a:stretch>
@@ -4955,18 +4962,18 @@
           <wp:inline>
             <wp:extent cx="4620126" cy="3696101"/>
             <wp:effectExtent b="0" l="0" r="0" t="0"/>
-            <wp:docPr descr="" title="" id="60" name="Picture"/>
+            <wp:docPr descr="" title="" id="61" name="Picture"/>
             <a:graphic>
               <a:graphicData uri="http://schemas.openxmlformats.org/drawingml/2006/picture">
                 <pic:pic>
                   <pic:nvPicPr>
-                    <pic:cNvPr descr="EstimateSensitivitytoTDFs_files/figure-docx/unnamed-chunk-20-2.png" id="61" name="Picture"/>
+                    <pic:cNvPr descr="EstimateSensitivitytoTDFs_files/figure-docx/unnamed-chunk-23-2.png" id="62" name="Picture"/>
                     <pic:cNvPicPr>
                       <a:picLocks noChangeArrowheads="1" noChangeAspect="1"/>
                     </pic:cNvPicPr>
                   </pic:nvPicPr>
                   <pic:blipFill>
-                    <a:blip r:embed="rId59"/>
+                    <a:blip r:embed="rId60"/>
                     <a:stretch>
                       <a:fillRect/>
                     </a:stretch>
@@ -4993,8 +5000,8 @@
         </w:drawing>
       </w:r>
     </w:p>
-    <w:bookmarkEnd w:id="62"/>
-    <w:bookmarkStart w:id="72" w:name="X53b60a38980124184029ba94c2c82288a5f62ac"/>
+    <w:bookmarkEnd w:id="63"/>
+    <w:bookmarkStart w:id="73" w:name="X53b60a38980124184029ba94c2c82288a5f62ac"/>
     <w:p>
       <w:pPr>
         <w:pStyle w:val="Heading5"/>
@@ -5029,34 +5036,34 @@
         <w:rPr>
           <w:rStyle w:val="VerbatimChar"/>
         </w:rPr>
-        <w:t xml:space="preserve">## [2,]         7.638470         6.279880</w:t>
-      </w:r>
-      <w:r>
-        <w:br/>
-      </w:r>
-      <w:r>
-        <w:rPr>
-          <w:rStyle w:val="VerbatimChar"/>
-        </w:rPr>
-        <w:t xml:space="preserve">## [3,]         6.067540         6.609971</w:t>
-      </w:r>
-      <w:r>
-        <w:br/>
-      </w:r>
-      <w:r>
-        <w:rPr>
-          <w:rStyle w:val="VerbatimChar"/>
-        </w:rPr>
-        <w:t xml:space="preserve">## [4,]         6.191080         6.452081</w:t>
-      </w:r>
-      <w:r>
-        <w:br/>
-      </w:r>
-      <w:r>
-        <w:rPr>
-          <w:rStyle w:val="VerbatimChar"/>
-        </w:rPr>
-        <w:t xml:space="preserve">## [5,]         6.042600         5.839591</w:t>
+        <w:t xml:space="preserve">## [2,]         7.638470         6.279950</w:t>
+      </w:r>
+      <w:r>
+        <w:br/>
+      </w:r>
+      <w:r>
+        <w:rPr>
+          <w:rStyle w:val="VerbatimChar"/>
+        </w:rPr>
+        <w:t xml:space="preserve">## [3,]         6.067540         6.609950</w:t>
+      </w:r>
+      <w:r>
+        <w:br/>
+      </w:r>
+      <w:r>
+        <w:rPr>
+          <w:rStyle w:val="VerbatimChar"/>
+        </w:rPr>
+        <w:t xml:space="preserve">## [4,]         6.191080         6.452100</w:t>
+      </w:r>
+      <w:r>
+        <w:br/>
+      </w:r>
+      <w:r>
+        <w:rPr>
+          <w:rStyle w:val="VerbatimChar"/>
+        </w:rPr>
+        <w:t xml:space="preserve">## [5,]         5.886174         5.863044</w:t>
       </w:r>
     </w:p>
     <w:p>
@@ -5068,18 +5075,18 @@
           <wp:inline>
             <wp:extent cx="4620126" cy="3696101"/>
             <wp:effectExtent b="0" l="0" r="0" t="0"/>
-            <wp:docPr descr="" title="" id="64" name="Picture"/>
+            <wp:docPr descr="" title="" id="65" name="Picture"/>
             <a:graphic>
               <a:graphicData uri="http://schemas.openxmlformats.org/drawingml/2006/picture">
                 <pic:pic>
                   <pic:nvPicPr>
-                    <pic:cNvPr descr="EstimateSensitivitytoTDFs_files/figure-docx/unnamed-chunk-21-1.png" id="65" name="Picture"/>
+                    <pic:cNvPr descr="EstimateSensitivitytoTDFs_files/figure-docx/unnamed-chunk-24-1.png" id="66" name="Picture"/>
                     <pic:cNvPicPr>
                       <a:picLocks noChangeArrowheads="1" noChangeAspect="1"/>
                     </pic:cNvPicPr>
                   </pic:nvPicPr>
                   <pic:blipFill>
-                    <a:blip r:embed="rId63"/>
+                    <a:blip r:embed="rId64"/>
                     <a:stretch>
                       <a:fillRect/>
                     </a:stretch>
@@ -5193,7 +5200,7 @@
         <w:rPr>
           <w:rStyle w:val="VerbatimChar"/>
         </w:rPr>
-        <w:t xml:space="preserve">##        1.00        1.00        1.01        1.00        1.00        1.00 </w:t>
+        <w:t xml:space="preserve">##           1           1           1           1           1           1 </w:t>
       </w:r>
       <w:r>
         <w:br/>
@@ -5211,7 +5218,7 @@
         <w:rPr>
           <w:rStyle w:val="VerbatimChar"/>
         </w:rPr>
-        <w:t xml:space="preserve">##        1.00        1.00</w:t>
+        <w:t xml:space="preserve">##           1           1</w:t>
       </w:r>
     </w:p>
     <w:p>
@@ -5249,70 +5256,70 @@
         <w:rPr>
           <w:rStyle w:val="VerbatimChar"/>
         </w:rPr>
-        <w:t xml:space="preserve">## deviance    4926.098 3.967</w:t>
-      </w:r>
-      <w:r>
-        <w:br/>
-      </w:r>
-      <w:r>
-        <w:rPr>
-          <w:rStyle w:val="VerbatimChar"/>
-        </w:rPr>
-        <w:t xml:space="preserve">## Ants           0.034 0.005</w:t>
-      </w:r>
-      <w:r>
-        <w:br/>
-      </w:r>
-      <w:r>
-        <w:rPr>
-          <w:rStyle w:val="VerbatimChar"/>
-        </w:rPr>
-        <w:t xml:space="preserve">## Bilberry       0.801 0.020</w:t>
-      </w:r>
-      <w:r>
-        <w:br/>
-      </w:r>
-      <w:r>
-        <w:rPr>
-          <w:rStyle w:val="VerbatimChar"/>
-        </w:rPr>
-        <w:t xml:space="preserve">## Crowberry      0.011 0.007</w:t>
-      </w:r>
-      <w:r>
-        <w:br/>
-      </w:r>
-      <w:r>
-        <w:rPr>
-          <w:rStyle w:val="VerbatimChar"/>
-        </w:rPr>
-        <w:t xml:space="preserve">## Lingonberry    0.132 0.022</w:t>
-      </w:r>
-      <w:r>
-        <w:br/>
-      </w:r>
-      <w:r>
-        <w:rPr>
-          <w:rStyle w:val="VerbatimChar"/>
-        </w:rPr>
-        <w:t xml:space="preserve">## Moose          0.021 0.003</w:t>
-      </w:r>
-      <w:r>
-        <w:br/>
-      </w:r>
-      <w:r>
-        <w:rPr>
-          <w:rStyle w:val="VerbatimChar"/>
-        </w:rPr>
-        <w:t xml:space="preserve">## sd[d13C]       0.131 0.107</w:t>
-      </w:r>
-      <w:r>
-        <w:br/>
-      </w:r>
-      <w:r>
-        <w:rPr>
-          <w:rStyle w:val="VerbatimChar"/>
-        </w:rPr>
-        <w:t xml:space="preserve">## sd[d15N]       0.050 0.038</w:t>
+        <w:t xml:space="preserve">## deviance    5192.296 3.827</w:t>
+      </w:r>
+      <w:r>
+        <w:br/>
+      </w:r>
+      <w:r>
+        <w:rPr>
+          <w:rStyle w:val="VerbatimChar"/>
+        </w:rPr>
+        <w:t xml:space="preserve">## Ants           0.029 0.004</w:t>
+      </w:r>
+      <w:r>
+        <w:br/>
+      </w:r>
+      <w:r>
+        <w:rPr>
+          <w:rStyle w:val="VerbatimChar"/>
+        </w:rPr>
+        <w:t xml:space="preserve">## Bilberry       0.662 0.180</w:t>
+      </w:r>
+      <w:r>
+        <w:br/>
+      </w:r>
+      <w:r>
+        <w:rPr>
+          <w:rStyle w:val="VerbatimChar"/>
+        </w:rPr>
+        <w:t xml:space="preserve">## Crowberry      0.028 0.032</w:t>
+      </w:r>
+      <w:r>
+        <w:br/>
+      </w:r>
+      <w:r>
+        <w:rPr>
+          <w:rStyle w:val="VerbatimChar"/>
+        </w:rPr>
+        <w:t xml:space="preserve">## Lingonberry    0.256 0.163</w:t>
+      </w:r>
+      <w:r>
+        <w:br/>
+      </w:r>
+      <w:r>
+        <w:rPr>
+          <w:rStyle w:val="VerbatimChar"/>
+        </w:rPr>
+        <w:t xml:space="preserve">## Moose          0.024 0.004</w:t>
+      </w:r>
+      <w:r>
+        <w:br/>
+      </w:r>
+      <w:r>
+        <w:rPr>
+          <w:rStyle w:val="VerbatimChar"/>
+        </w:rPr>
+        <w:t xml:space="preserve">## sd[d13C]       0.688 0.568</w:t>
+      </w:r>
+      <w:r>
+        <w:br/>
+      </w:r>
+      <w:r>
+        <w:rPr>
+          <w:rStyle w:val="VerbatimChar"/>
+        </w:rPr>
+        <w:t xml:space="preserve">## sd[d15N]       0.046 0.035</w:t>
       </w:r>
     </w:p>
     <w:p>
@@ -5350,70 +5357,70 @@
         <w:rPr>
           <w:rStyle w:val="VerbatimChar"/>
         </w:rPr>
-        <w:t xml:space="preserve">## deviance    4920.197 4923.275 4925.481 4928.232 4935.592</w:t>
-      </w:r>
-      <w:r>
-        <w:br/>
-      </w:r>
-      <w:r>
-        <w:rPr>
-          <w:rStyle w:val="VerbatimChar"/>
-        </w:rPr>
-        <w:t xml:space="preserve">## Ants           0.025    0.031    0.034    0.037    0.043</w:t>
-      </w:r>
-      <w:r>
-        <w:br/>
-      </w:r>
-      <w:r>
-        <w:rPr>
-          <w:rStyle w:val="VerbatimChar"/>
-        </w:rPr>
-        <w:t xml:space="preserve">## Bilberry       0.764    0.791    0.802    0.814    0.835</w:t>
-      </w:r>
-      <w:r>
-        <w:br/>
-      </w:r>
-      <w:r>
-        <w:rPr>
-          <w:rStyle w:val="VerbatimChar"/>
-        </w:rPr>
-        <w:t xml:space="preserve">## Crowberry      0.002    0.006    0.010    0.014    0.028</w:t>
-      </w:r>
-      <w:r>
-        <w:br/>
-      </w:r>
-      <w:r>
-        <w:rPr>
-          <w:rStyle w:val="VerbatimChar"/>
-        </w:rPr>
-        <w:t xml:space="preserve">## Lingonberry    0.093    0.119    0.131    0.145    0.174</w:t>
-      </w:r>
-      <w:r>
-        <w:br/>
-      </w:r>
-      <w:r>
-        <w:rPr>
-          <w:rStyle w:val="VerbatimChar"/>
-        </w:rPr>
-        <w:t xml:space="preserve">## Moose          0.016    0.019    0.021    0.023    0.027</w:t>
-      </w:r>
-      <w:r>
-        <w:br/>
-      </w:r>
-      <w:r>
-        <w:rPr>
-          <w:rStyle w:val="VerbatimChar"/>
-        </w:rPr>
-        <w:t xml:space="preserve">## sd[d13C]       0.006    0.052    0.107    0.185    0.391</w:t>
-      </w:r>
-      <w:r>
-        <w:br/>
-      </w:r>
-      <w:r>
-        <w:rPr>
-          <w:rStyle w:val="VerbatimChar"/>
-        </w:rPr>
-        <w:t xml:space="preserve">## sd[d15N]       0.002    0.020    0.043    0.071    0.140</w:t>
+        <w:t xml:space="preserve">## deviance    5186.499 5189.567 5191.707 5194.392 5201.372</w:t>
+      </w:r>
+      <w:r>
+        <w:br/>
+      </w:r>
+      <w:r>
+        <w:rPr>
+          <w:rStyle w:val="VerbatimChar"/>
+        </w:rPr>
+        <w:t xml:space="preserve">## Ants           0.021    0.026    0.029    0.032    0.037</w:t>
+      </w:r>
+      <w:r>
+        <w:br/>
+      </w:r>
+      <w:r>
+        <w:rPr>
+          <w:rStyle w:val="VerbatimChar"/>
+        </w:rPr>
+        <w:t xml:space="preserve">## Bilberry       0.406    0.482    0.783    0.836    0.862</w:t>
+      </w:r>
+      <w:r>
+        <w:br/>
+      </w:r>
+      <w:r>
+        <w:rPr>
+          <w:rStyle w:val="VerbatimChar"/>
+        </w:rPr>
+        <w:t xml:space="preserve">## Crowberry      0.003    0.008    0.015    0.036    0.122</w:t>
+      </w:r>
+      <w:r>
+        <w:br/>
+      </w:r>
+      <w:r>
+        <w:rPr>
+          <w:rStyle w:val="VerbatimChar"/>
+        </w:rPr>
+        <w:t xml:space="preserve">## Lingonberry    0.066    0.098    0.153    0.420    0.477</w:t>
+      </w:r>
+      <w:r>
+        <w:br/>
+      </w:r>
+      <w:r>
+        <w:rPr>
+          <w:rStyle w:val="VerbatimChar"/>
+        </w:rPr>
+        <w:t xml:space="preserve">## Moose          0.018    0.021    0.024    0.027    0.032</w:t>
+      </w:r>
+      <w:r>
+        <w:br/>
+      </w:r>
+      <w:r>
+        <w:rPr>
+          <w:rStyle w:val="VerbatimChar"/>
+        </w:rPr>
+        <w:t xml:space="preserve">## sd[d13C]       0.010    0.114    0.468    1.258    1.419</w:t>
+      </w:r>
+      <w:r>
+        <w:br/>
+      </w:r>
+      <w:r>
+        <w:rPr>
+          <w:rStyle w:val="VerbatimChar"/>
+        </w:rPr>
+        <w:t xml:space="preserve">## sd[d15N]       0.002    0.017    0.039    0.067    0.129</w:t>
       </w:r>
     </w:p>
     <w:p>
@@ -5425,18 +5432,18 @@
           <wp:inline>
             <wp:extent cx="4620126" cy="3696101"/>
             <wp:effectExtent b="0" l="0" r="0" t="0"/>
-            <wp:docPr descr="" title="" id="67" name="Picture"/>
+            <wp:docPr descr="" title="" id="68" name="Picture"/>
             <a:graphic>
               <a:graphicData uri="http://schemas.openxmlformats.org/drawingml/2006/picture">
                 <pic:pic>
                   <pic:nvPicPr>
-                    <pic:cNvPr descr="EstimateSensitivitytoTDFs_files/figure-docx/unnamed-chunk-23-1.png" id="68" name="Picture"/>
+                    <pic:cNvPr descr="EstimateSensitivitytoTDFs_files/figure-docx/unnamed-chunk-26-1.png" id="69" name="Picture"/>
                     <pic:cNvPicPr>
                       <a:picLocks noChangeArrowheads="1" noChangeAspect="1"/>
                     </pic:cNvPicPr>
                   </pic:nvPicPr>
                   <pic:blipFill>
-                    <a:blip r:embed="rId66"/>
+                    <a:blip r:embed="rId67"/>
                     <a:stretch>
                       <a:fillRect/>
                     </a:stretch>
@@ -5467,18 +5474,18 @@
           <wp:inline>
             <wp:extent cx="4620126" cy="3696101"/>
             <wp:effectExtent b="0" l="0" r="0" t="0"/>
-            <wp:docPr descr="" title="" id="70" name="Picture"/>
+            <wp:docPr descr="" title="" id="71" name="Picture"/>
             <a:graphic>
               <a:graphicData uri="http://schemas.openxmlformats.org/drawingml/2006/picture">
                 <pic:pic>
                   <pic:nvPicPr>
-                    <pic:cNvPr descr="EstimateSensitivitytoTDFs_files/figure-docx/unnamed-chunk-23-2.png" id="71" name="Picture"/>
+                    <pic:cNvPr descr="EstimateSensitivitytoTDFs_files/figure-docx/unnamed-chunk-26-2.png" id="72" name="Picture"/>
                     <pic:cNvPicPr>
                       <a:picLocks noChangeArrowheads="1" noChangeAspect="1"/>
                     </pic:cNvPicPr>
                   </pic:nvPicPr>
                   <pic:blipFill>
-                    <a:blip r:embed="rId69"/>
+                    <a:blip r:embed="rId70"/>
                     <a:stretch>
                       <a:fillRect/>
                     </a:stretch>
@@ -5505,9 +5512,9 @@
         </w:drawing>
       </w:r>
     </w:p>
-    <w:bookmarkEnd w:id="72"/>
     <w:bookmarkEnd w:id="73"/>
-    <w:bookmarkStart w:id="74" w:name="summary"/>
+    <w:bookmarkEnd w:id="74"/>
+    <w:bookmarkStart w:id="81" w:name="summary"/>
     <w:p>
       <w:pPr>
         <w:pStyle w:val="Heading1"/>
@@ -5516,7 +5523,1467 @@
         <w:t xml:space="preserve">Summary</w:t>
       </w:r>
     </w:p>
-    <w:bookmarkEnd w:id="74"/>
+    <w:p>
+      <w:pPr>
+        <w:pStyle w:val="SourceCode"/>
+      </w:pPr>
+      <w:r>
+        <w:rPr>
+          <w:rStyle w:val="NormalTok"/>
+        </w:rPr>
+        <w:t xml:space="preserve">SummaryData </w:t>
+      </w:r>
+      <w:r>
+        <w:rPr>
+          <w:rStyle w:val="OtherTok"/>
+        </w:rPr>
+        <w:t xml:space="preserve">&lt;-</w:t>
+      </w:r>
+      <w:r>
+        <w:rPr>
+          <w:rStyle w:val="NormalTok"/>
+        </w:rPr>
+        <w:t xml:space="preserve"> </w:t>
+      </w:r>
+      <w:r>
+        <w:rPr>
+          <w:rStyle w:val="FunctionTok"/>
+        </w:rPr>
+        <w:t xml:space="preserve">read_excel</w:t>
+      </w:r>
+      <w:r>
+        <w:rPr>
+          <w:rStyle w:val="NormalTok"/>
+        </w:rPr>
+        <w:t xml:space="preserve">(</w:t>
+      </w:r>
+      <w:r>
+        <w:rPr>
+          <w:rStyle w:val="StringTok"/>
+        </w:rPr>
+        <w:t xml:space="preserve">"DietEstimates.xlsx"</w:t>
+      </w:r>
+      <w:r>
+        <w:rPr>
+          <w:rStyle w:val="NormalTok"/>
+        </w:rPr>
+        <w:t xml:space="preserve">)</w:t>
+      </w:r>
+      <w:r>
+        <w:br/>
+      </w:r>
+      <w:r>
+        <w:br/>
+      </w:r>
+      <w:r>
+        <w:br/>
+      </w:r>
+      <w:r>
+        <w:rPr>
+          <w:rStyle w:val="FunctionTok"/>
+        </w:rPr>
+        <w:t xml:space="preserve">ggplot</w:t>
+      </w:r>
+      <w:r>
+        <w:rPr>
+          <w:rStyle w:val="NormalTok"/>
+        </w:rPr>
+        <w:t xml:space="preserve">(</w:t>
+      </w:r>
+      <w:r>
+        <w:rPr>
+          <w:rStyle w:val="AttributeTok"/>
+        </w:rPr>
+        <w:t xml:space="preserve">data =</w:t>
+      </w:r>
+      <w:r>
+        <w:rPr>
+          <w:rStyle w:val="NormalTok"/>
+        </w:rPr>
+        <w:t xml:space="preserve"> SummaryData, </w:t>
+      </w:r>
+      <w:r>
+        <w:rPr>
+          <w:rStyle w:val="FunctionTok"/>
+        </w:rPr>
+        <w:t xml:space="preserve">aes</w:t>
+      </w:r>
+      <w:r>
+        <w:rPr>
+          <w:rStyle w:val="NormalTok"/>
+        </w:rPr>
+        <w:t xml:space="preserve">(Dsource,DietProp))</w:t>
+      </w:r>
+      <w:r>
+        <w:rPr>
+          <w:rStyle w:val="SpecialCharTok"/>
+        </w:rPr>
+        <w:t xml:space="preserve">+</w:t>
+      </w:r>
+      <w:r>
+        <w:br/>
+      </w:r>
+      <w:r>
+        <w:rPr>
+          <w:rStyle w:val="NormalTok"/>
+        </w:rPr>
+        <w:t xml:space="preserve">  </w:t>
+      </w:r>
+      <w:r>
+        <w:rPr>
+          <w:rStyle w:val="FunctionTok"/>
+        </w:rPr>
+        <w:t xml:space="preserve">geom_line</w:t>
+      </w:r>
+      <w:r>
+        <w:rPr>
+          <w:rStyle w:val="NormalTok"/>
+        </w:rPr>
+        <w:t xml:space="preserve">(</w:t>
+      </w:r>
+      <w:r>
+        <w:rPr>
+          <w:rStyle w:val="FunctionTok"/>
+        </w:rPr>
+        <w:t xml:space="preserve">aes</w:t>
+      </w:r>
+      <w:r>
+        <w:rPr>
+          <w:rStyle w:val="NormalTok"/>
+        </w:rPr>
+        <w:t xml:space="preserve">(</w:t>
+      </w:r>
+      <w:r>
+        <w:rPr>
+          <w:rStyle w:val="AttributeTok"/>
+        </w:rPr>
+        <w:t xml:space="preserve">group=</w:t>
+      </w:r>
+      <w:r>
+        <w:rPr>
+          <w:rStyle w:val="NormalTok"/>
+        </w:rPr>
+        <w:t xml:space="preserve">Model,</w:t>
+      </w:r>
+      <w:r>
+        <w:rPr>
+          <w:rStyle w:val="AttributeTok"/>
+        </w:rPr>
+        <w:t xml:space="preserve">lty=</w:t>
+      </w:r>
+      <w:r>
+        <w:rPr>
+          <w:rStyle w:val="NormalTok"/>
+        </w:rPr>
+        <w:t xml:space="preserve">Model, </w:t>
+      </w:r>
+      <w:r>
+        <w:rPr>
+          <w:rStyle w:val="AttributeTok"/>
+        </w:rPr>
+        <w:t xml:space="preserve">color=</w:t>
+      </w:r>
+      <w:r>
+        <w:rPr>
+          <w:rStyle w:val="NormalTok"/>
+        </w:rPr>
+        <w:t xml:space="preserve">Model),</w:t>
+      </w:r>
+      <w:r>
+        <w:rPr>
+          <w:rStyle w:val="AttributeTok"/>
+        </w:rPr>
+        <w:t xml:space="preserve">lwd=</w:t>
+      </w:r>
+      <w:r>
+        <w:rPr>
+          <w:rStyle w:val="DecValTok"/>
+        </w:rPr>
+        <w:t xml:space="preserve">1</w:t>
+      </w:r>
+      <w:r>
+        <w:rPr>
+          <w:rStyle w:val="NormalTok"/>
+        </w:rPr>
+        <w:t xml:space="preserve">)</w:t>
+      </w:r>
+      <w:r>
+        <w:rPr>
+          <w:rStyle w:val="SpecialCharTok"/>
+        </w:rPr>
+        <w:t xml:space="preserve">+</w:t>
+      </w:r>
+      <w:r>
+        <w:br/>
+      </w:r>
+      <w:r>
+        <w:rPr>
+          <w:rStyle w:val="NormalTok"/>
+        </w:rPr>
+        <w:t xml:space="preserve">  </w:t>
+      </w:r>
+      <w:r>
+        <w:rPr>
+          <w:rStyle w:val="FunctionTok"/>
+        </w:rPr>
+        <w:t xml:space="preserve">geom_point</w:t>
+      </w:r>
+      <w:r>
+        <w:rPr>
+          <w:rStyle w:val="NormalTok"/>
+        </w:rPr>
+        <w:t xml:space="preserve">(</w:t>
+      </w:r>
+      <w:r>
+        <w:rPr>
+          <w:rStyle w:val="AttributeTok"/>
+        </w:rPr>
+        <w:t xml:space="preserve">size=</w:t>
+      </w:r>
+      <w:r>
+        <w:rPr>
+          <w:rStyle w:val="DecValTok"/>
+        </w:rPr>
+        <w:t xml:space="preserve">7</w:t>
+      </w:r>
+      <w:r>
+        <w:rPr>
+          <w:rStyle w:val="NormalTok"/>
+        </w:rPr>
+        <w:t xml:space="preserve">,</w:t>
+      </w:r>
+      <w:r>
+        <w:rPr>
+          <w:rStyle w:val="AttributeTok"/>
+        </w:rPr>
+        <w:t xml:space="preserve">alpha=</w:t>
+      </w:r>
+      <w:r>
+        <w:rPr>
+          <w:rStyle w:val="FloatTok"/>
+        </w:rPr>
+        <w:t xml:space="preserve">0.8</w:t>
+      </w:r>
+      <w:r>
+        <w:rPr>
+          <w:rStyle w:val="NormalTok"/>
+        </w:rPr>
+        <w:t xml:space="preserve">, </w:t>
+      </w:r>
+      <w:r>
+        <w:rPr>
+          <w:rStyle w:val="FunctionTok"/>
+        </w:rPr>
+        <w:t xml:space="preserve">aes</w:t>
+      </w:r>
+      <w:r>
+        <w:rPr>
+          <w:rStyle w:val="NormalTok"/>
+        </w:rPr>
+        <w:t xml:space="preserve">(</w:t>
+      </w:r>
+      <w:r>
+        <w:rPr>
+          <w:rStyle w:val="AttributeTok"/>
+        </w:rPr>
+        <w:t xml:space="preserve">color=</w:t>
+      </w:r>
+      <w:r>
+        <w:rPr>
+          <w:rStyle w:val="NormalTok"/>
+        </w:rPr>
+        <w:t xml:space="preserve">Model))</w:t>
+      </w:r>
+      <w:r>
+        <w:rPr>
+          <w:rStyle w:val="SpecialCharTok"/>
+        </w:rPr>
+        <w:t xml:space="preserve">+</w:t>
+      </w:r>
+      <w:r>
+        <w:br/>
+      </w:r>
+      <w:r>
+        <w:rPr>
+          <w:rStyle w:val="NormalTok"/>
+        </w:rPr>
+        <w:t xml:space="preserve">  </w:t>
+      </w:r>
+      <w:r>
+        <w:rPr>
+          <w:rStyle w:val="FunctionTok"/>
+        </w:rPr>
+        <w:t xml:space="preserve">scale_color_viridis</w:t>
+      </w:r>
+      <w:r>
+        <w:rPr>
+          <w:rStyle w:val="NormalTok"/>
+        </w:rPr>
+        <w:t xml:space="preserve">(</w:t>
+      </w:r>
+      <w:r>
+        <w:rPr>
+          <w:rStyle w:val="AttributeTok"/>
+        </w:rPr>
+        <w:t xml:space="preserve">discrete =</w:t>
+      </w:r>
+      <w:r>
+        <w:rPr>
+          <w:rStyle w:val="NormalTok"/>
+        </w:rPr>
+        <w:t xml:space="preserve"> </w:t>
+      </w:r>
+      <w:r>
+        <w:rPr>
+          <w:rStyle w:val="ConstantTok"/>
+        </w:rPr>
+        <w:t xml:space="preserve">TRUE</w:t>
+      </w:r>
+      <w:r>
+        <w:rPr>
+          <w:rStyle w:val="NormalTok"/>
+        </w:rPr>
+        <w:t xml:space="preserve">, </w:t>
+      </w:r>
+      <w:r>
+        <w:rPr>
+          <w:rStyle w:val="AttributeTok"/>
+        </w:rPr>
+        <w:t xml:space="preserve">end=</w:t>
+      </w:r>
+      <w:r>
+        <w:rPr>
+          <w:rStyle w:val="FloatTok"/>
+        </w:rPr>
+        <w:t xml:space="preserve">0.95</w:t>
+      </w:r>
+      <w:r>
+        <w:rPr>
+          <w:rStyle w:val="NormalTok"/>
+        </w:rPr>
+        <w:t xml:space="preserve">)</w:t>
+      </w:r>
+      <w:r>
+        <w:rPr>
+          <w:rStyle w:val="SpecialCharTok"/>
+        </w:rPr>
+        <w:t xml:space="preserve">+</w:t>
+      </w:r>
+      <w:r>
+        <w:br/>
+      </w:r>
+      <w:r>
+        <w:rPr>
+          <w:rStyle w:val="NormalTok"/>
+        </w:rPr>
+        <w:t xml:space="preserve">  </w:t>
+      </w:r>
+      <w:r>
+        <w:rPr>
+          <w:rStyle w:val="FunctionTok"/>
+        </w:rPr>
+        <w:t xml:space="preserve">theme</w:t>
+      </w:r>
+      <w:r>
+        <w:rPr>
+          <w:rStyle w:val="NormalTok"/>
+        </w:rPr>
+        <w:t xml:space="preserve">(</w:t>
+      </w:r>
+      <w:r>
+        <w:rPr>
+          <w:rStyle w:val="AttributeTok"/>
+        </w:rPr>
+        <w:t xml:space="preserve">axis.text =</w:t>
+      </w:r>
+      <w:r>
+        <w:rPr>
+          <w:rStyle w:val="NormalTok"/>
+        </w:rPr>
+        <w:t xml:space="preserve"> </w:t>
+      </w:r>
+      <w:r>
+        <w:rPr>
+          <w:rStyle w:val="FunctionTok"/>
+        </w:rPr>
+        <w:t xml:space="preserve">element_text</w:t>
+      </w:r>
+      <w:r>
+        <w:rPr>
+          <w:rStyle w:val="NormalTok"/>
+        </w:rPr>
+        <w:t xml:space="preserve">(</w:t>
+      </w:r>
+      <w:r>
+        <w:rPr>
+          <w:rStyle w:val="AttributeTok"/>
+        </w:rPr>
+        <w:t xml:space="preserve">size=</w:t>
+      </w:r>
+      <w:r>
+        <w:rPr>
+          <w:rStyle w:val="DecValTok"/>
+        </w:rPr>
+        <w:t xml:space="preserve">20</w:t>
+      </w:r>
+      <w:r>
+        <w:rPr>
+          <w:rStyle w:val="NormalTok"/>
+        </w:rPr>
+        <w:t xml:space="preserve">),</w:t>
+      </w:r>
+      <w:r>
+        <w:br/>
+      </w:r>
+      <w:r>
+        <w:rPr>
+          <w:rStyle w:val="NormalTok"/>
+        </w:rPr>
+        <w:t xml:space="preserve">        </w:t>
+      </w:r>
+      <w:r>
+        <w:rPr>
+          <w:rStyle w:val="AttributeTok"/>
+        </w:rPr>
+        <w:t xml:space="preserve">axis.title =</w:t>
+      </w:r>
+      <w:r>
+        <w:rPr>
+          <w:rStyle w:val="NormalTok"/>
+        </w:rPr>
+        <w:t xml:space="preserve"> </w:t>
+      </w:r>
+      <w:r>
+        <w:rPr>
+          <w:rStyle w:val="FunctionTok"/>
+        </w:rPr>
+        <w:t xml:space="preserve">element_text</w:t>
+      </w:r>
+      <w:r>
+        <w:rPr>
+          <w:rStyle w:val="NormalTok"/>
+        </w:rPr>
+        <w:t xml:space="preserve">(</w:t>
+      </w:r>
+      <w:r>
+        <w:rPr>
+          <w:rStyle w:val="AttributeTok"/>
+        </w:rPr>
+        <w:t xml:space="preserve">size=</w:t>
+      </w:r>
+      <w:r>
+        <w:rPr>
+          <w:rStyle w:val="DecValTok"/>
+        </w:rPr>
+        <w:t xml:space="preserve">20</w:t>
+      </w:r>
+      <w:r>
+        <w:rPr>
+          <w:rStyle w:val="NormalTok"/>
+        </w:rPr>
+        <w:t xml:space="preserve">,</w:t>
+      </w:r>
+      <w:r>
+        <w:rPr>
+          <w:rStyle w:val="AttributeTok"/>
+        </w:rPr>
+        <w:t xml:space="preserve">face =</w:t>
+      </w:r>
+      <w:r>
+        <w:rPr>
+          <w:rStyle w:val="NormalTok"/>
+        </w:rPr>
+        <w:t xml:space="preserve"> </w:t>
+      </w:r>
+      <w:r>
+        <w:rPr>
+          <w:rStyle w:val="StringTok"/>
+        </w:rPr>
+        <w:t xml:space="preserve">"bold"</w:t>
+      </w:r>
+      <w:r>
+        <w:rPr>
+          <w:rStyle w:val="NormalTok"/>
+        </w:rPr>
+        <w:t xml:space="preserve">),</w:t>
+      </w:r>
+      <w:r>
+        <w:br/>
+      </w:r>
+      <w:r>
+        <w:rPr>
+          <w:rStyle w:val="NormalTok"/>
+        </w:rPr>
+        <w:t xml:space="preserve">        </w:t>
+      </w:r>
+      <w:r>
+        <w:rPr>
+          <w:rStyle w:val="AttributeTok"/>
+        </w:rPr>
+        <w:t xml:space="preserve">panel.background =</w:t>
+      </w:r>
+      <w:r>
+        <w:rPr>
+          <w:rStyle w:val="NormalTok"/>
+        </w:rPr>
+        <w:t xml:space="preserve"> </w:t>
+      </w:r>
+      <w:r>
+        <w:rPr>
+          <w:rStyle w:val="FunctionTok"/>
+        </w:rPr>
+        <w:t xml:space="preserve">element_rect</w:t>
+      </w:r>
+      <w:r>
+        <w:rPr>
+          <w:rStyle w:val="NormalTok"/>
+        </w:rPr>
+        <w:t xml:space="preserve">(</w:t>
+      </w:r>
+      <w:r>
+        <w:rPr>
+          <w:rStyle w:val="AttributeTok"/>
+        </w:rPr>
+        <w:t xml:space="preserve">fill =</w:t>
+      </w:r>
+      <w:r>
+        <w:rPr>
+          <w:rStyle w:val="NormalTok"/>
+        </w:rPr>
+        <w:t xml:space="preserve"> </w:t>
+      </w:r>
+      <w:r>
+        <w:rPr>
+          <w:rStyle w:val="StringTok"/>
+        </w:rPr>
+        <w:t xml:space="preserve">"grey97"</w:t>
+      </w:r>
+      <w:r>
+        <w:rPr>
+          <w:rStyle w:val="NormalTok"/>
+        </w:rPr>
+        <w:t xml:space="preserve">),</w:t>
+      </w:r>
+      <w:r>
+        <w:br/>
+      </w:r>
+      <w:r>
+        <w:rPr>
+          <w:rStyle w:val="NormalTok"/>
+        </w:rPr>
+        <w:t xml:space="preserve">        </w:t>
+      </w:r>
+      <w:r>
+        <w:rPr>
+          <w:rStyle w:val="AttributeTok"/>
+        </w:rPr>
+        <w:t xml:space="preserve">legend.text =</w:t>
+      </w:r>
+      <w:r>
+        <w:rPr>
+          <w:rStyle w:val="NormalTok"/>
+        </w:rPr>
+        <w:t xml:space="preserve"> </w:t>
+      </w:r>
+      <w:r>
+        <w:rPr>
+          <w:rStyle w:val="FunctionTok"/>
+        </w:rPr>
+        <w:t xml:space="preserve">element_text</w:t>
+      </w:r>
+      <w:r>
+        <w:rPr>
+          <w:rStyle w:val="NormalTok"/>
+        </w:rPr>
+        <w:t xml:space="preserve">(</w:t>
+      </w:r>
+      <w:r>
+        <w:rPr>
+          <w:rStyle w:val="AttributeTok"/>
+        </w:rPr>
+        <w:t xml:space="preserve">size=</w:t>
+      </w:r>
+      <w:r>
+        <w:rPr>
+          <w:rStyle w:val="DecValTok"/>
+        </w:rPr>
+        <w:t xml:space="preserve">20</w:t>
+      </w:r>
+      <w:r>
+        <w:rPr>
+          <w:rStyle w:val="NormalTok"/>
+        </w:rPr>
+        <w:t xml:space="preserve">),</w:t>
+      </w:r>
+      <w:r>
+        <w:br/>
+      </w:r>
+      <w:r>
+        <w:rPr>
+          <w:rStyle w:val="NormalTok"/>
+        </w:rPr>
+        <w:t xml:space="preserve">        </w:t>
+      </w:r>
+      <w:r>
+        <w:rPr>
+          <w:rStyle w:val="AttributeTok"/>
+        </w:rPr>
+        <w:t xml:space="preserve">legend.title =</w:t>
+      </w:r>
+      <w:r>
+        <w:rPr>
+          <w:rStyle w:val="NormalTok"/>
+        </w:rPr>
+        <w:t xml:space="preserve"> </w:t>
+      </w:r>
+      <w:r>
+        <w:rPr>
+          <w:rStyle w:val="FunctionTok"/>
+        </w:rPr>
+        <w:t xml:space="preserve">element_text</w:t>
+      </w:r>
+      <w:r>
+        <w:rPr>
+          <w:rStyle w:val="NormalTok"/>
+        </w:rPr>
+        <w:t xml:space="preserve">(</w:t>
+      </w:r>
+      <w:r>
+        <w:rPr>
+          <w:rStyle w:val="AttributeTok"/>
+        </w:rPr>
+        <w:t xml:space="preserve">size=</w:t>
+      </w:r>
+      <w:r>
+        <w:rPr>
+          <w:rStyle w:val="DecValTok"/>
+        </w:rPr>
+        <w:t xml:space="preserve">20</w:t>
+      </w:r>
+      <w:r>
+        <w:rPr>
+          <w:rStyle w:val="NormalTok"/>
+        </w:rPr>
+        <w:t xml:space="preserve">,</w:t>
+      </w:r>
+      <w:r>
+        <w:rPr>
+          <w:rStyle w:val="AttributeTok"/>
+        </w:rPr>
+        <w:t xml:space="preserve">face=</w:t>
+      </w:r>
+      <w:r>
+        <w:rPr>
+          <w:rStyle w:val="StringTok"/>
+        </w:rPr>
+        <w:t xml:space="preserve">"bold"</w:t>
+      </w:r>
+      <w:r>
+        <w:rPr>
+          <w:rStyle w:val="NormalTok"/>
+        </w:rPr>
+        <w:t xml:space="preserve">))</w:t>
+      </w:r>
+      <w:r>
+        <w:rPr>
+          <w:rStyle w:val="SpecialCharTok"/>
+        </w:rPr>
+        <w:t xml:space="preserve">+</w:t>
+      </w:r>
+      <w:r>
+        <w:br/>
+      </w:r>
+      <w:r>
+        <w:rPr>
+          <w:rStyle w:val="NormalTok"/>
+        </w:rPr>
+        <w:t xml:space="preserve">  </w:t>
+      </w:r>
+      <w:r>
+        <w:rPr>
+          <w:rStyle w:val="FunctionTok"/>
+        </w:rPr>
+        <w:t xml:space="preserve">scale_x_continuous</w:t>
+      </w:r>
+      <w:r>
+        <w:rPr>
+          <w:rStyle w:val="NormalTok"/>
+        </w:rPr>
+        <w:t xml:space="preserve">(</w:t>
+      </w:r>
+      <w:r>
+        <w:rPr>
+          <w:rStyle w:val="AttributeTok"/>
+        </w:rPr>
+        <w:t xml:space="preserve">labels =</w:t>
+      </w:r>
+      <w:r>
+        <w:rPr>
+          <w:rStyle w:val="NormalTok"/>
+        </w:rPr>
+        <w:t xml:space="preserve"> </w:t>
+      </w:r>
+      <w:r>
+        <w:rPr>
+          <w:rStyle w:val="FunctionTok"/>
+        </w:rPr>
+        <w:t xml:space="preserve">c</w:t>
+      </w:r>
+      <w:r>
+        <w:rPr>
+          <w:rStyle w:val="NormalTok"/>
+        </w:rPr>
+        <w:t xml:space="preserve">(</w:t>
+      </w:r>
+      <w:r>
+        <w:rPr>
+          <w:rStyle w:val="StringTok"/>
+        </w:rPr>
+        <w:t xml:space="preserve">"Ants"</w:t>
+      </w:r>
+      <w:r>
+        <w:rPr>
+          <w:rStyle w:val="NormalTok"/>
+        </w:rPr>
+        <w:t xml:space="preserve">,</w:t>
+      </w:r>
+      <w:r>
+        <w:rPr>
+          <w:rStyle w:val="StringTok"/>
+        </w:rPr>
+        <w:t xml:space="preserve">"Bilberries"</w:t>
+      </w:r>
+      <w:r>
+        <w:rPr>
+          <w:rStyle w:val="NormalTok"/>
+        </w:rPr>
+        <w:t xml:space="preserve">,</w:t>
+      </w:r>
+      <w:r>
+        <w:rPr>
+          <w:rStyle w:val="StringTok"/>
+        </w:rPr>
+        <w:t xml:space="preserve">"Crowberries"</w:t>
+      </w:r>
+      <w:r>
+        <w:rPr>
+          <w:rStyle w:val="NormalTok"/>
+        </w:rPr>
+        <w:t xml:space="preserve">,</w:t>
+      </w:r>
+      <w:r>
+        <w:rPr>
+          <w:rStyle w:val="StringTok"/>
+        </w:rPr>
+        <w:t xml:space="preserve">"Lingonberries"</w:t>
+      </w:r>
+      <w:r>
+        <w:rPr>
+          <w:rStyle w:val="NormalTok"/>
+        </w:rPr>
+        <w:t xml:space="preserve">,</w:t>
+      </w:r>
+      <w:r>
+        <w:rPr>
+          <w:rStyle w:val="StringTok"/>
+        </w:rPr>
+        <w:t xml:space="preserve">"Moose"</w:t>
+      </w:r>
+      <w:r>
+        <w:rPr>
+          <w:rStyle w:val="NormalTok"/>
+        </w:rPr>
+        <w:t xml:space="preserve">))</w:t>
+      </w:r>
+      <w:r>
+        <w:rPr>
+          <w:rStyle w:val="SpecialCharTok"/>
+        </w:rPr>
+        <w:t xml:space="preserve">+</w:t>
+      </w:r>
+      <w:r>
+        <w:br/>
+      </w:r>
+      <w:r>
+        <w:rPr>
+          <w:rStyle w:val="NormalTok"/>
+        </w:rPr>
+        <w:t xml:space="preserve">  </w:t>
+      </w:r>
+      <w:r>
+        <w:rPr>
+          <w:rStyle w:val="FunctionTok"/>
+        </w:rPr>
+        <w:t xml:space="preserve">xlab</w:t>
+      </w:r>
+      <w:r>
+        <w:rPr>
+          <w:rStyle w:val="NormalTok"/>
+        </w:rPr>
+        <w:t xml:space="preserve">(</w:t>
+      </w:r>
+      <w:r>
+        <w:rPr>
+          <w:rStyle w:val="StringTok"/>
+        </w:rPr>
+        <w:t xml:space="preserve">"Diet source"</w:t>
+      </w:r>
+      <w:r>
+        <w:rPr>
+          <w:rStyle w:val="NormalTok"/>
+        </w:rPr>
+        <w:t xml:space="preserve">)</w:t>
+      </w:r>
+      <w:r>
+        <w:rPr>
+          <w:rStyle w:val="SpecialCharTok"/>
+        </w:rPr>
+        <w:t xml:space="preserve">+</w:t>
+      </w:r>
+      <w:r>
+        <w:br/>
+      </w:r>
+      <w:r>
+        <w:rPr>
+          <w:rStyle w:val="NormalTok"/>
+        </w:rPr>
+        <w:t xml:space="preserve">  </w:t>
+      </w:r>
+      <w:r>
+        <w:rPr>
+          <w:rStyle w:val="FunctionTok"/>
+        </w:rPr>
+        <w:t xml:space="preserve">ylab</w:t>
+      </w:r>
+      <w:r>
+        <w:rPr>
+          <w:rStyle w:val="NormalTok"/>
+        </w:rPr>
+        <w:t xml:space="preserve">(</w:t>
+      </w:r>
+      <w:r>
+        <w:rPr>
+          <w:rStyle w:val="StringTok"/>
+        </w:rPr>
+        <w:t xml:space="preserve">"Estimated dietary proportion"</w:t>
+      </w:r>
+      <w:r>
+        <w:rPr>
+          <w:rStyle w:val="NormalTok"/>
+        </w:rPr>
+        <w:t xml:space="preserve">)</w:t>
+      </w:r>
+    </w:p>
+    <w:p>
+      <w:pPr>
+        <w:pStyle w:val="FirstParagraph"/>
+      </w:pPr>
+      <w:r>
+        <w:drawing>
+          <wp:inline>
+            <wp:extent cx="4620126" cy="3696101"/>
+            <wp:effectExtent b="0" l="0" r="0" t="0"/>
+            <wp:docPr descr="" title="" id="76" name="Picture"/>
+            <a:graphic>
+              <a:graphicData uri="http://schemas.openxmlformats.org/drawingml/2006/picture">
+                <pic:pic>
+                  <pic:nvPicPr>
+                    <pic:cNvPr descr="EstimateSensitivitytoTDFs_files/figure-docx/unnamed-chunk-27-1.png" id="77" name="Picture"/>
+                    <pic:cNvPicPr>
+                      <a:picLocks noChangeArrowheads="1" noChangeAspect="1"/>
+                    </pic:cNvPicPr>
+                  </pic:nvPicPr>
+                  <pic:blipFill>
+                    <a:blip r:embed="rId75"/>
+                    <a:stretch>
+                      <a:fillRect/>
+                    </a:stretch>
+                  </pic:blipFill>
+                  <pic:spPr bwMode="auto">
+                    <a:xfrm>
+                      <a:off x="0" y="0"/>
+                      <a:ext cx="4620126" cy="3696101"/>
+                    </a:xfrm>
+                    <a:prstGeom prst="rect">
+                      <a:avLst/>
+                    </a:prstGeom>
+                    <a:noFill/>
+                    <a:ln w="9525">
+                      <a:noFill/>
+                      <a:headEnd/>
+                      <a:tailEnd/>
+                    </a:ln>
+                  </pic:spPr>
+                </pic:pic>
+              </a:graphicData>
+            </a:graphic>
+          </wp:inline>
+        </w:drawing>
+      </w:r>
+    </w:p>
+    <w:p>
+      <w:pPr>
+        <w:pStyle w:val="SourceCode"/>
+      </w:pPr>
+      <w:r>
+        <w:rPr>
+          <w:rStyle w:val="FunctionTok"/>
+        </w:rPr>
+        <w:t xml:space="preserve">ggplot</w:t>
+      </w:r>
+      <w:r>
+        <w:rPr>
+          <w:rStyle w:val="NormalTok"/>
+        </w:rPr>
+        <w:t xml:space="preserve">(</w:t>
+      </w:r>
+      <w:r>
+        <w:rPr>
+          <w:rStyle w:val="AttributeTok"/>
+        </w:rPr>
+        <w:t xml:space="preserve">data =</w:t>
+      </w:r>
+      <w:r>
+        <w:rPr>
+          <w:rStyle w:val="NormalTok"/>
+        </w:rPr>
+        <w:t xml:space="preserve"> SummaryData, </w:t>
+      </w:r>
+      <w:r>
+        <w:rPr>
+          <w:rStyle w:val="FunctionTok"/>
+        </w:rPr>
+        <w:t xml:space="preserve">aes</w:t>
+      </w:r>
+      <w:r>
+        <w:rPr>
+          <w:rStyle w:val="NormalTok"/>
+        </w:rPr>
+        <w:t xml:space="preserve">(Model,DietProp))</w:t>
+      </w:r>
+      <w:r>
+        <w:rPr>
+          <w:rStyle w:val="SpecialCharTok"/>
+        </w:rPr>
+        <w:t xml:space="preserve">+</w:t>
+      </w:r>
+      <w:r>
+        <w:br/>
+      </w:r>
+      <w:r>
+        <w:rPr>
+          <w:rStyle w:val="NormalTok"/>
+        </w:rPr>
+        <w:t xml:space="preserve">  </w:t>
+      </w:r>
+      <w:r>
+        <w:rPr>
+          <w:rStyle w:val="FunctionTok"/>
+        </w:rPr>
+        <w:t xml:space="preserve">geom_col</w:t>
+      </w:r>
+      <w:r>
+        <w:rPr>
+          <w:rStyle w:val="NormalTok"/>
+        </w:rPr>
+        <w:t xml:space="preserve">(</w:t>
+      </w:r>
+      <w:r>
+        <w:rPr>
+          <w:rStyle w:val="FunctionTok"/>
+        </w:rPr>
+        <w:t xml:space="preserve">aes</w:t>
+      </w:r>
+      <w:r>
+        <w:rPr>
+          <w:rStyle w:val="NormalTok"/>
+        </w:rPr>
+        <w:t xml:space="preserve">(</w:t>
+      </w:r>
+      <w:r>
+        <w:rPr>
+          <w:rStyle w:val="AttributeTok"/>
+        </w:rPr>
+        <w:t xml:space="preserve">group=</w:t>
+      </w:r>
+      <w:r>
+        <w:rPr>
+          <w:rStyle w:val="NormalTok"/>
+        </w:rPr>
+        <w:t xml:space="preserve">Source, </w:t>
+      </w:r>
+      <w:r>
+        <w:rPr>
+          <w:rStyle w:val="AttributeTok"/>
+        </w:rPr>
+        <w:t xml:space="preserve">fill=</w:t>
+      </w:r>
+      <w:r>
+        <w:rPr>
+          <w:rStyle w:val="NormalTok"/>
+        </w:rPr>
+        <w:t xml:space="preserve">Source))</w:t>
+      </w:r>
+      <w:r>
+        <w:rPr>
+          <w:rStyle w:val="SpecialCharTok"/>
+        </w:rPr>
+        <w:t xml:space="preserve">+</w:t>
+      </w:r>
+      <w:r>
+        <w:br/>
+      </w:r>
+      <w:r>
+        <w:rPr>
+          <w:rStyle w:val="NormalTok"/>
+        </w:rPr>
+        <w:t xml:space="preserve">  </w:t>
+      </w:r>
+      <w:r>
+        <w:rPr>
+          <w:rStyle w:val="FunctionTok"/>
+        </w:rPr>
+        <w:t xml:space="preserve">scale_fill_viridis</w:t>
+      </w:r>
+      <w:r>
+        <w:rPr>
+          <w:rStyle w:val="NormalTok"/>
+        </w:rPr>
+        <w:t xml:space="preserve">(</w:t>
+      </w:r>
+      <w:r>
+        <w:rPr>
+          <w:rStyle w:val="AttributeTok"/>
+        </w:rPr>
+        <w:t xml:space="preserve">discrete =</w:t>
+      </w:r>
+      <w:r>
+        <w:rPr>
+          <w:rStyle w:val="NormalTok"/>
+        </w:rPr>
+        <w:t xml:space="preserve"> </w:t>
+      </w:r>
+      <w:r>
+        <w:rPr>
+          <w:rStyle w:val="ConstantTok"/>
+        </w:rPr>
+        <w:t xml:space="preserve">TRUE</w:t>
+      </w:r>
+      <w:r>
+        <w:rPr>
+          <w:rStyle w:val="NormalTok"/>
+        </w:rPr>
+        <w:t xml:space="preserve">)</w:t>
+      </w:r>
+      <w:r>
+        <w:rPr>
+          <w:rStyle w:val="SpecialCharTok"/>
+        </w:rPr>
+        <w:t xml:space="preserve">+</w:t>
+      </w:r>
+      <w:r>
+        <w:br/>
+      </w:r>
+      <w:r>
+        <w:rPr>
+          <w:rStyle w:val="NormalTok"/>
+        </w:rPr>
+        <w:t xml:space="preserve">  </w:t>
+      </w:r>
+      <w:r>
+        <w:rPr>
+          <w:rStyle w:val="FunctionTok"/>
+        </w:rPr>
+        <w:t xml:space="preserve">theme</w:t>
+      </w:r>
+      <w:r>
+        <w:rPr>
+          <w:rStyle w:val="NormalTok"/>
+        </w:rPr>
+        <w:t xml:space="preserve">(</w:t>
+      </w:r>
+      <w:r>
+        <w:rPr>
+          <w:rStyle w:val="AttributeTok"/>
+        </w:rPr>
+        <w:t xml:space="preserve">axis.text =</w:t>
+      </w:r>
+      <w:r>
+        <w:rPr>
+          <w:rStyle w:val="NormalTok"/>
+        </w:rPr>
+        <w:t xml:space="preserve"> </w:t>
+      </w:r>
+      <w:r>
+        <w:rPr>
+          <w:rStyle w:val="FunctionTok"/>
+        </w:rPr>
+        <w:t xml:space="preserve">element_text</w:t>
+      </w:r>
+      <w:r>
+        <w:rPr>
+          <w:rStyle w:val="NormalTok"/>
+        </w:rPr>
+        <w:t xml:space="preserve">(</w:t>
+      </w:r>
+      <w:r>
+        <w:rPr>
+          <w:rStyle w:val="AttributeTok"/>
+        </w:rPr>
+        <w:t xml:space="preserve">size=</w:t>
+      </w:r>
+      <w:r>
+        <w:rPr>
+          <w:rStyle w:val="DecValTok"/>
+        </w:rPr>
+        <w:t xml:space="preserve">20</w:t>
+      </w:r>
+      <w:r>
+        <w:rPr>
+          <w:rStyle w:val="NormalTok"/>
+        </w:rPr>
+        <w:t xml:space="preserve">),</w:t>
+      </w:r>
+      <w:r>
+        <w:br/>
+      </w:r>
+      <w:r>
+        <w:rPr>
+          <w:rStyle w:val="NormalTok"/>
+        </w:rPr>
+        <w:t xml:space="preserve">        </w:t>
+      </w:r>
+      <w:r>
+        <w:rPr>
+          <w:rStyle w:val="AttributeTok"/>
+        </w:rPr>
+        <w:t xml:space="preserve">axis.title =</w:t>
+      </w:r>
+      <w:r>
+        <w:rPr>
+          <w:rStyle w:val="NormalTok"/>
+        </w:rPr>
+        <w:t xml:space="preserve"> </w:t>
+      </w:r>
+      <w:r>
+        <w:rPr>
+          <w:rStyle w:val="FunctionTok"/>
+        </w:rPr>
+        <w:t xml:space="preserve">element_text</w:t>
+      </w:r>
+      <w:r>
+        <w:rPr>
+          <w:rStyle w:val="NormalTok"/>
+        </w:rPr>
+        <w:t xml:space="preserve">(</w:t>
+      </w:r>
+      <w:r>
+        <w:rPr>
+          <w:rStyle w:val="AttributeTok"/>
+        </w:rPr>
+        <w:t xml:space="preserve">size=</w:t>
+      </w:r>
+      <w:r>
+        <w:rPr>
+          <w:rStyle w:val="DecValTok"/>
+        </w:rPr>
+        <w:t xml:space="preserve">20</w:t>
+      </w:r>
+      <w:r>
+        <w:rPr>
+          <w:rStyle w:val="NormalTok"/>
+        </w:rPr>
+        <w:t xml:space="preserve">,</w:t>
+      </w:r>
+      <w:r>
+        <w:rPr>
+          <w:rStyle w:val="AttributeTok"/>
+        </w:rPr>
+        <w:t xml:space="preserve">face =</w:t>
+      </w:r>
+      <w:r>
+        <w:rPr>
+          <w:rStyle w:val="NormalTok"/>
+        </w:rPr>
+        <w:t xml:space="preserve"> </w:t>
+      </w:r>
+      <w:r>
+        <w:rPr>
+          <w:rStyle w:val="StringTok"/>
+        </w:rPr>
+        <w:t xml:space="preserve">"bold"</w:t>
+      </w:r>
+      <w:r>
+        <w:rPr>
+          <w:rStyle w:val="NormalTok"/>
+        </w:rPr>
+        <w:t xml:space="preserve">),</w:t>
+      </w:r>
+      <w:r>
+        <w:br/>
+      </w:r>
+      <w:r>
+        <w:rPr>
+          <w:rStyle w:val="NormalTok"/>
+        </w:rPr>
+        <w:t xml:space="preserve">        </w:t>
+      </w:r>
+      <w:r>
+        <w:rPr>
+          <w:rStyle w:val="AttributeTok"/>
+        </w:rPr>
+        <w:t xml:space="preserve">panel.background =</w:t>
+      </w:r>
+      <w:r>
+        <w:rPr>
+          <w:rStyle w:val="NormalTok"/>
+        </w:rPr>
+        <w:t xml:space="preserve"> </w:t>
+      </w:r>
+      <w:r>
+        <w:rPr>
+          <w:rStyle w:val="FunctionTok"/>
+        </w:rPr>
+        <w:t xml:space="preserve">element_rect</w:t>
+      </w:r>
+      <w:r>
+        <w:rPr>
+          <w:rStyle w:val="NormalTok"/>
+        </w:rPr>
+        <w:t xml:space="preserve">(</w:t>
+      </w:r>
+      <w:r>
+        <w:rPr>
+          <w:rStyle w:val="AttributeTok"/>
+        </w:rPr>
+        <w:t xml:space="preserve">fill =</w:t>
+      </w:r>
+      <w:r>
+        <w:rPr>
+          <w:rStyle w:val="NormalTok"/>
+        </w:rPr>
+        <w:t xml:space="preserve"> </w:t>
+      </w:r>
+      <w:r>
+        <w:rPr>
+          <w:rStyle w:val="StringTok"/>
+        </w:rPr>
+        <w:t xml:space="preserve">"grey97"</w:t>
+      </w:r>
+      <w:r>
+        <w:rPr>
+          <w:rStyle w:val="NormalTok"/>
+        </w:rPr>
+        <w:t xml:space="preserve">),</w:t>
+      </w:r>
+      <w:r>
+        <w:br/>
+      </w:r>
+      <w:r>
+        <w:rPr>
+          <w:rStyle w:val="NormalTok"/>
+        </w:rPr>
+        <w:t xml:space="preserve">        </w:t>
+      </w:r>
+      <w:r>
+        <w:rPr>
+          <w:rStyle w:val="AttributeTok"/>
+        </w:rPr>
+        <w:t xml:space="preserve">legend.text =</w:t>
+      </w:r>
+      <w:r>
+        <w:rPr>
+          <w:rStyle w:val="NormalTok"/>
+        </w:rPr>
+        <w:t xml:space="preserve"> </w:t>
+      </w:r>
+      <w:r>
+        <w:rPr>
+          <w:rStyle w:val="FunctionTok"/>
+        </w:rPr>
+        <w:t xml:space="preserve">element_text</w:t>
+      </w:r>
+      <w:r>
+        <w:rPr>
+          <w:rStyle w:val="NormalTok"/>
+        </w:rPr>
+        <w:t xml:space="preserve">(</w:t>
+      </w:r>
+      <w:r>
+        <w:rPr>
+          <w:rStyle w:val="AttributeTok"/>
+        </w:rPr>
+        <w:t xml:space="preserve">size=</w:t>
+      </w:r>
+      <w:r>
+        <w:rPr>
+          <w:rStyle w:val="DecValTok"/>
+        </w:rPr>
+        <w:t xml:space="preserve">20</w:t>
+      </w:r>
+      <w:r>
+        <w:rPr>
+          <w:rStyle w:val="NormalTok"/>
+        </w:rPr>
+        <w:t xml:space="preserve">),</w:t>
+      </w:r>
+      <w:r>
+        <w:br/>
+      </w:r>
+      <w:r>
+        <w:rPr>
+          <w:rStyle w:val="NormalTok"/>
+        </w:rPr>
+        <w:t xml:space="preserve">        </w:t>
+      </w:r>
+      <w:r>
+        <w:rPr>
+          <w:rStyle w:val="AttributeTok"/>
+        </w:rPr>
+        <w:t xml:space="preserve">legend.title =</w:t>
+      </w:r>
+      <w:r>
+        <w:rPr>
+          <w:rStyle w:val="NormalTok"/>
+        </w:rPr>
+        <w:t xml:space="preserve"> </w:t>
+      </w:r>
+      <w:r>
+        <w:rPr>
+          <w:rStyle w:val="FunctionTok"/>
+        </w:rPr>
+        <w:t xml:space="preserve">element_text</w:t>
+      </w:r>
+      <w:r>
+        <w:rPr>
+          <w:rStyle w:val="NormalTok"/>
+        </w:rPr>
+        <w:t xml:space="preserve">(</w:t>
+      </w:r>
+      <w:r>
+        <w:rPr>
+          <w:rStyle w:val="AttributeTok"/>
+        </w:rPr>
+        <w:t xml:space="preserve">size=</w:t>
+      </w:r>
+      <w:r>
+        <w:rPr>
+          <w:rStyle w:val="DecValTok"/>
+        </w:rPr>
+        <w:t xml:space="preserve">20</w:t>
+      </w:r>
+      <w:r>
+        <w:rPr>
+          <w:rStyle w:val="NormalTok"/>
+        </w:rPr>
+        <w:t xml:space="preserve">,</w:t>
+      </w:r>
+      <w:r>
+        <w:rPr>
+          <w:rStyle w:val="AttributeTok"/>
+        </w:rPr>
+        <w:t xml:space="preserve">face=</w:t>
+      </w:r>
+      <w:r>
+        <w:rPr>
+          <w:rStyle w:val="StringTok"/>
+        </w:rPr>
+        <w:t xml:space="preserve">"bold"</w:t>
+      </w:r>
+      <w:r>
+        <w:rPr>
+          <w:rStyle w:val="NormalTok"/>
+        </w:rPr>
+        <w:t xml:space="preserve">))</w:t>
+      </w:r>
+      <w:r>
+        <w:rPr>
+          <w:rStyle w:val="SpecialCharTok"/>
+        </w:rPr>
+        <w:t xml:space="preserve">+</w:t>
+      </w:r>
+      <w:r>
+        <w:br/>
+      </w:r>
+      <w:r>
+        <w:rPr>
+          <w:rStyle w:val="NormalTok"/>
+        </w:rPr>
+        <w:t xml:space="preserve">  </w:t>
+      </w:r>
+      <w:r>
+        <w:rPr>
+          <w:rStyle w:val="FunctionTok"/>
+        </w:rPr>
+        <w:t xml:space="preserve">ylab</w:t>
+      </w:r>
+      <w:r>
+        <w:rPr>
+          <w:rStyle w:val="NormalTok"/>
+        </w:rPr>
+        <w:t xml:space="preserve">(</w:t>
+      </w:r>
+      <w:r>
+        <w:rPr>
+          <w:rStyle w:val="StringTok"/>
+        </w:rPr>
+        <w:t xml:space="preserve">"Estimated diet proportion"</w:t>
+      </w:r>
+      <w:r>
+        <w:rPr>
+          <w:rStyle w:val="NormalTok"/>
+        </w:rPr>
+        <w:t xml:space="preserve">)</w:t>
+      </w:r>
+    </w:p>
+    <w:p>
+      <w:pPr>
+        <w:pStyle w:val="FirstParagraph"/>
+      </w:pPr>
+      <w:r>
+        <w:drawing>
+          <wp:inline>
+            <wp:extent cx="4620126" cy="3696101"/>
+            <wp:effectExtent b="0" l="0" r="0" t="0"/>
+            <wp:docPr descr="" title="" id="79" name="Picture"/>
+            <a:graphic>
+              <a:graphicData uri="http://schemas.openxmlformats.org/drawingml/2006/picture">
+                <pic:pic>
+                  <pic:nvPicPr>
+                    <pic:cNvPr descr="EstimateSensitivitytoTDFs_files/figure-docx/unnamed-chunk-27-2.png" id="80" name="Picture"/>
+                    <pic:cNvPicPr>
+                      <a:picLocks noChangeArrowheads="1" noChangeAspect="1"/>
+                    </pic:cNvPicPr>
+                  </pic:nvPicPr>
+                  <pic:blipFill>
+                    <a:blip r:embed="rId78"/>
+                    <a:stretch>
+                      <a:fillRect/>
+                    </a:stretch>
+                  </pic:blipFill>
+                  <pic:spPr bwMode="auto">
+                    <a:xfrm>
+                      <a:off x="0" y="0"/>
+                      <a:ext cx="4620126" cy="3696101"/>
+                    </a:xfrm>
+                    <a:prstGeom prst="rect">
+                      <a:avLst/>
+                    </a:prstGeom>
+                    <a:noFill/>
+                    <a:ln w="9525">
+                      <a:noFill/>
+                      <a:headEnd/>
+                      <a:tailEnd/>
+                    </a:ln>
+                  </pic:spPr>
+                </pic:pic>
+              </a:graphicData>
+            </a:graphic>
+          </wp:inline>
+        </w:drawing>
+      </w:r>
+    </w:p>
+    <w:bookmarkEnd w:id="81"/>
     <w:sectPr/>
   </w:body>
 </w:document>

</xml_diff>

<commit_message>
Ddi more work answering committe questions, seperated my bears by sex and compared siet estimates between them
</commit_message>
<xml_diff>
--- a/EstimateSensitivitytoTDFs.docx
+++ b/EstimateSensitivitytoTDFs.docx
@@ -1042,7 +1042,7 @@
         <w:rPr>
           <w:rStyle w:val="VerbatimChar"/>
         </w:rPr>
-        <w:t xml:space="preserve">## deviance    3619.404 3.452</w:t>
+        <w:t xml:space="preserve">## deviance    3619.477 3.581</w:t>
       </w:r>
       <w:r>
         <w:br/>
@@ -1087,7 +1087,7 @@
         <w:rPr>
           <w:rStyle w:val="VerbatimChar"/>
         </w:rPr>
-        <w:t xml:space="preserve">## Moose          0.044 0.003</w:t>
+        <w:t xml:space="preserve">## Moose          0.043 0.003</w:t>
       </w:r>
       <w:r>
         <w:br/>
@@ -1105,7 +1105,7 @@
         <w:rPr>
           <w:rStyle w:val="VerbatimChar"/>
         </w:rPr>
-        <w:t xml:space="preserve">## sd[d15N]       0.039 0.028</w:t>
+        <w:t xml:space="preserve">## sd[d15N]       0.039 0.029</w:t>
       </w:r>
     </w:p>
     <w:p>
@@ -1143,43 +1143,43 @@
         <w:rPr>
           <w:rStyle w:val="VerbatimChar"/>
         </w:rPr>
-        <w:t xml:space="preserve">## deviance    3614.582 3616.840 3618.770 3621.285 3627.639</w:t>
-      </w:r>
-      <w:r>
-        <w:br/>
-      </w:r>
-      <w:r>
-        <w:rPr>
-          <w:rStyle w:val="VerbatimChar"/>
-        </w:rPr>
-        <w:t xml:space="preserve">## Ants           0.055    0.061    0.064    0.067    0.073</w:t>
-      </w:r>
-      <w:r>
-        <w:br/>
-      </w:r>
-      <w:r>
-        <w:rPr>
-          <w:rStyle w:val="VerbatimChar"/>
-        </w:rPr>
-        <w:t xml:space="preserve">## Bilberry       0.482    0.498    0.507    0.515    0.532</w:t>
-      </w:r>
-      <w:r>
-        <w:br/>
-      </w:r>
-      <w:r>
-        <w:rPr>
-          <w:rStyle w:val="VerbatimChar"/>
-        </w:rPr>
-        <w:t xml:space="preserve">## Crowberry      0.079    0.101    0.114    0.128    0.153</w:t>
-      </w:r>
-      <w:r>
-        <w:br/>
-      </w:r>
-      <w:r>
-        <w:rPr>
-          <w:rStyle w:val="VerbatimChar"/>
-        </w:rPr>
-        <w:t xml:space="preserve">## Lingonberry    0.230    0.256    0.271    0.286    0.313</w:t>
+        <w:t xml:space="preserve">## deviance    3614.579 3616.836 3618.802 3621.447 3628.278</w:t>
+      </w:r>
+      <w:r>
+        <w:br/>
+      </w:r>
+      <w:r>
+        <w:rPr>
+          <w:rStyle w:val="VerbatimChar"/>
+        </w:rPr>
+        <w:t xml:space="preserve">## Ants           0.054    0.061    0.064    0.067    0.074</w:t>
+      </w:r>
+      <w:r>
+        <w:br/>
+      </w:r>
+      <w:r>
+        <w:rPr>
+          <w:rStyle w:val="VerbatimChar"/>
+        </w:rPr>
+        <w:t xml:space="preserve">## Bilberry       0.481    0.498    0.507    0.516    0.533</w:t>
+      </w:r>
+      <w:r>
+        <w:br/>
+      </w:r>
+      <w:r>
+        <w:rPr>
+          <w:rStyle w:val="VerbatimChar"/>
+        </w:rPr>
+        <w:t xml:space="preserve">## Crowberry      0.079    0.102    0.115    0.128    0.154</w:t>
+      </w:r>
+      <w:r>
+        <w:br/>
+      </w:r>
+      <w:r>
+        <w:rPr>
+          <w:rStyle w:val="VerbatimChar"/>
+        </w:rPr>
+        <w:t xml:space="preserve">## Lingonberry    0.229    0.256    0.271    0.285    0.314</w:t>
       </w:r>
       <w:r>
         <w:br/>
@@ -1197,16 +1197,16 @@
         <w:rPr>
           <w:rStyle w:val="VerbatimChar"/>
         </w:rPr>
-        <w:t xml:space="preserve">## sd[d13C]       0.001    0.013    0.029    0.049    0.094</w:t>
-      </w:r>
-      <w:r>
-        <w:br/>
-      </w:r>
-      <w:r>
-        <w:rPr>
-          <w:rStyle w:val="VerbatimChar"/>
-        </w:rPr>
-        <w:t xml:space="preserve">## sd[d15N]       0.002    0.016    0.033    0.055    0.105</w:t>
+        <w:t xml:space="preserve">## sd[d13C]       0.001    0.013    0.028    0.048    0.096</w:t>
+      </w:r>
+      <w:r>
+        <w:br/>
+      </w:r>
+      <w:r>
+        <w:rPr>
+          <w:rStyle w:val="VerbatimChar"/>
+        </w:rPr>
+        <w:t xml:space="preserve">## sd[d15N]       0.002    0.016    0.033    0.057    0.107</w:t>
       </w:r>
     </w:p>
     <w:p>
@@ -2314,7 +2314,7 @@
         <w:rPr>
           <w:rStyle w:val="VerbatimChar"/>
         </w:rPr>
-        <w:t xml:space="preserve">## deviance    3920.843 3.426</w:t>
+        <w:t xml:space="preserve">## deviance    3920.852 3.469</w:t>
       </w:r>
       <w:r>
         <w:br/>
@@ -2341,16 +2341,16 @@
         <w:rPr>
           <w:rStyle w:val="VerbatimChar"/>
         </w:rPr>
-        <w:t xml:space="preserve">## Crowberry      0.045 0.019</w:t>
-      </w:r>
-      <w:r>
-        <w:br/>
-      </w:r>
-      <w:r>
-        <w:rPr>
-          <w:rStyle w:val="VerbatimChar"/>
-        </w:rPr>
-        <w:t xml:space="preserve">## Lingonberry    0.200 0.023</w:t>
+        <w:t xml:space="preserve">## Crowberry      0.045 0.018</w:t>
+      </w:r>
+      <w:r>
+        <w:br/>
+      </w:r>
+      <w:r>
+        <w:rPr>
+          <w:rStyle w:val="VerbatimChar"/>
+        </w:rPr>
+        <w:t xml:space="preserve">## Lingonberry    0.199 0.023</w:t>
       </w:r>
       <w:r>
         <w:br/>
@@ -2377,7 +2377,7 @@
         <w:rPr>
           <w:rStyle w:val="VerbatimChar"/>
         </w:rPr>
-        <w:t xml:space="preserve">## sd[d15N]       0.039 0.029</w:t>
+        <w:t xml:space="preserve">## sd[d15N]       0.038 0.029</w:t>
       </w:r>
     </w:p>
     <w:p>
@@ -2415,43 +2415,43 @@
         <w:rPr>
           <w:rStyle w:val="VerbatimChar"/>
         </w:rPr>
-        <w:t xml:space="preserve">## deviance    3916.179 3918.391 3920.148 3922.604 3929.154</w:t>
-      </w:r>
-      <w:r>
-        <w:br/>
-      </w:r>
-      <w:r>
-        <w:rPr>
-          <w:rStyle w:val="VerbatimChar"/>
-        </w:rPr>
-        <w:t xml:space="preserve">## Ants           0.067    0.074    0.078    0.082    0.089</w:t>
-      </w:r>
-      <w:r>
-        <w:br/>
-      </w:r>
-      <w:r>
-        <w:rPr>
-          <w:rStyle w:val="VerbatimChar"/>
-        </w:rPr>
-        <w:t xml:space="preserve">## Bilberry       0.596    0.613    0.622    0.631    0.647</w:t>
-      </w:r>
-      <w:r>
-        <w:br/>
-      </w:r>
-      <w:r>
-        <w:rPr>
-          <w:rStyle w:val="VerbatimChar"/>
-        </w:rPr>
-        <w:t xml:space="preserve">## Crowberry      0.013    0.031    0.043    0.057    0.084</w:t>
-      </w:r>
-      <w:r>
-        <w:br/>
-      </w:r>
-      <w:r>
-        <w:rPr>
-          <w:rStyle w:val="VerbatimChar"/>
-        </w:rPr>
-        <w:t xml:space="preserve">## Lingonberry    0.153    0.184    0.201    0.216    0.242</w:t>
+        <w:t xml:space="preserve">## deviance    3916.181 3918.270 3920.205 3922.632 3929.099</w:t>
+      </w:r>
+      <w:r>
+        <w:br/>
+      </w:r>
+      <w:r>
+        <w:rPr>
+          <w:rStyle w:val="VerbatimChar"/>
+        </w:rPr>
+        <w:t xml:space="preserve">## Ants           0.067    0.074    0.078    0.082    0.090</w:t>
+      </w:r>
+      <w:r>
+        <w:br/>
+      </w:r>
+      <w:r>
+        <w:rPr>
+          <w:rStyle w:val="VerbatimChar"/>
+        </w:rPr>
+        <w:t xml:space="preserve">## Bilberry       0.596    0.613    0.622    0.631    0.649</w:t>
+      </w:r>
+      <w:r>
+        <w:br/>
+      </w:r>
+      <w:r>
+        <w:rPr>
+          <w:rStyle w:val="VerbatimChar"/>
+        </w:rPr>
+        <w:t xml:space="preserve">## Crowberry      0.014    0.031    0.043    0.057    0.084</w:t>
+      </w:r>
+      <w:r>
+        <w:br/>
+      </w:r>
+      <w:r>
+        <w:rPr>
+          <w:rStyle w:val="VerbatimChar"/>
+        </w:rPr>
+        <w:t xml:space="preserve">## Lingonberry    0.153    0.184    0.200    0.216    0.242</w:t>
       </w:r>
       <w:r>
         <w:br/>
@@ -2469,16 +2469,16 @@
         <w:rPr>
           <w:rStyle w:val="VerbatimChar"/>
         </w:rPr>
-        <w:t xml:space="preserve">## sd[d13C]       0.002    0.017    0.036    0.060    0.115</w:t>
-      </w:r>
-      <w:r>
-        <w:br/>
-      </w:r>
-      <w:r>
-        <w:rPr>
-          <w:rStyle w:val="VerbatimChar"/>
-        </w:rPr>
-        <w:t xml:space="preserve">## sd[d15N]       0.002    0.016    0.033    0.057    0.109</w:t>
+        <w:t xml:space="preserve">## sd[d13C]       0.001    0.017    0.035    0.060    0.117</w:t>
+      </w:r>
+      <w:r>
+        <w:br/>
+      </w:r>
+      <w:r>
+        <w:rPr>
+          <w:rStyle w:val="VerbatimChar"/>
+        </w:rPr>
+        <w:t xml:space="preserve">## sd[d15N]       0.001    0.015    0.032    0.055    0.107</w:t>
       </w:r>
     </w:p>
     <w:p>
@@ -3216,7 +3216,7 @@
         <w:rPr>
           <w:rStyle w:val="VerbatimChar"/>
         </w:rPr>
-        <w:t xml:space="preserve">## deviance    3342.557 3.500</w:t>
+        <w:t xml:space="preserve">## deviance    3342.646 3.593</w:t>
       </w:r>
       <w:r>
         <w:br/>
@@ -3234,7 +3234,7 @@
         <w:rPr>
           <w:rStyle w:val="VerbatimChar"/>
         </w:rPr>
-        <w:t xml:space="preserve">## Bilberry       0.399 0.012</w:t>
+        <w:t xml:space="preserve">## Bilberry       0.399 0.013</w:t>
       </w:r>
       <w:r>
         <w:br/>
@@ -3279,7 +3279,7 @@
         <w:rPr>
           <w:rStyle w:val="VerbatimChar"/>
         </w:rPr>
-        <w:t xml:space="preserve">## sd[d15N]       0.039 0.029</w:t>
+        <w:t xml:space="preserve">## sd[d15N]       0.039 0.030</w:t>
       </w:r>
     </w:p>
     <w:p>
@@ -3317,7 +3317,7 @@
         <w:rPr>
           <w:rStyle w:val="VerbatimChar"/>
         </w:rPr>
-        <w:t xml:space="preserve">## deviance    3337.709 3339.978 3341.901 3344.444 3351.039</w:t>
+        <w:t xml:space="preserve">## deviance    3337.671 3340.078 3341.973 3344.505 3351.478</w:t>
       </w:r>
       <w:r>
         <w:br/>
@@ -3335,25 +3335,25 @@
         <w:rPr>
           <w:rStyle w:val="VerbatimChar"/>
         </w:rPr>
-        <w:t xml:space="preserve">## Bilberry       0.375    0.391    0.399    0.407    0.424</w:t>
-      </w:r>
-      <w:r>
-        <w:br/>
-      </w:r>
-      <w:r>
-        <w:rPr>
-          <w:rStyle w:val="VerbatimChar"/>
-        </w:rPr>
-        <w:t xml:space="preserve">## Crowberry      0.152    0.173    0.184    0.195    0.216</w:t>
-      </w:r>
-      <w:r>
-        <w:br/>
-      </w:r>
-      <w:r>
-        <w:rPr>
-          <w:rStyle w:val="VerbatimChar"/>
-        </w:rPr>
-        <w:t xml:space="preserve">## Lingonberry    0.294    0.317    0.329    0.341    0.365</w:t>
+        <w:t xml:space="preserve">## Bilberry       0.374    0.391    0.399    0.408    0.424</w:t>
+      </w:r>
+      <w:r>
+        <w:br/>
+      </w:r>
+      <w:r>
+        <w:rPr>
+          <w:rStyle w:val="VerbatimChar"/>
+        </w:rPr>
+        <w:t xml:space="preserve">## Crowberry      0.151    0.173    0.184    0.195    0.217</w:t>
+      </w:r>
+      <w:r>
+        <w:br/>
+      </w:r>
+      <w:r>
+        <w:rPr>
+          <w:rStyle w:val="VerbatimChar"/>
+        </w:rPr>
+        <w:t xml:space="preserve">## Lingonberry    0.293    0.317    0.329    0.341    0.366</w:t>
       </w:r>
       <w:r>
         <w:br/>
@@ -3371,16 +3371,16 @@
         <w:rPr>
           <w:rStyle w:val="VerbatimChar"/>
         </w:rPr>
-        <w:t xml:space="preserve">## sd[d13C]       0.001    0.011    0.023    0.041    0.078</w:t>
-      </w:r>
-      <w:r>
-        <w:br/>
-      </w:r>
-      <w:r>
-        <w:rPr>
-          <w:rStyle w:val="VerbatimChar"/>
-        </w:rPr>
-        <w:t xml:space="preserve">## sd[d15N]       0.002    0.016    0.033    0.056    0.109</w:t>
+        <w:t xml:space="preserve">## sd[d13C]       0.001    0.011    0.024    0.040    0.080</w:t>
+      </w:r>
+      <w:r>
+        <w:br/>
+      </w:r>
+      <w:r>
+        <w:rPr>
+          <w:rStyle w:val="VerbatimChar"/>
+        </w:rPr>
+        <w:t xml:space="preserve">## sd[d15N]       0.001    0.015    0.032    0.055    0.111</w:t>
       </w:r>
     </w:p>
     <w:p>
@@ -4202,7 +4202,7 @@
         <w:rPr>
           <w:rStyle w:val="VerbatimChar"/>
         </w:rPr>
-        <w:t xml:space="preserve">## deviance    8834.785 4.522</w:t>
+        <w:t xml:space="preserve">## deviance    8834.739 4.476</w:t>
       </w:r>
       <w:r>
         <w:br/>
@@ -4256,16 +4256,16 @@
         <w:rPr>
           <w:rStyle w:val="VerbatimChar"/>
         </w:rPr>
-        <w:t xml:space="preserve">## sd[d13C]       3.022 0.085</w:t>
-      </w:r>
-      <w:r>
-        <w:br/>
-      </w:r>
-      <w:r>
-        <w:rPr>
-          <w:rStyle w:val="VerbatimChar"/>
-        </w:rPr>
-        <w:t xml:space="preserve">## sd[d15N]       3.139 0.092</w:t>
+        <w:t xml:space="preserve">## sd[d13C]       3.023 0.087</w:t>
+      </w:r>
+      <w:r>
+        <w:br/>
+      </w:r>
+      <w:r>
+        <w:rPr>
+          <w:rStyle w:val="VerbatimChar"/>
+        </w:rPr>
+        <w:t xml:space="preserve">## sd[d15N]       3.138 0.093</w:t>
       </w:r>
     </w:p>
     <w:p>
@@ -4303,7 +4303,7 @@
         <w:rPr>
           <w:rStyle w:val="VerbatimChar"/>
         </w:rPr>
-        <w:t xml:space="preserve">## deviance    8827.823 8831.503 8834.184 8837.381 8845.456</w:t>
+        <w:t xml:space="preserve">## deviance    8827.587 8831.572 8834.099 8837.384 8845.342</w:t>
       </w:r>
       <w:r>
         <w:br/>
@@ -4348,25 +4348,25 @@
         <w:rPr>
           <w:rStyle w:val="VerbatimChar"/>
         </w:rPr>
-        <w:t xml:space="preserve">## Moose          0.001    0.003    0.006    0.010    0.027</w:t>
-      </w:r>
-      <w:r>
-        <w:br/>
-      </w:r>
-      <w:r>
-        <w:rPr>
-          <w:rStyle w:val="VerbatimChar"/>
-        </w:rPr>
-        <w:t xml:space="preserve">## sd[d13C]       2.864    2.963    3.020    3.080    3.195</w:t>
-      </w:r>
-      <w:r>
-        <w:br/>
-      </w:r>
-      <w:r>
-        <w:rPr>
-          <w:rStyle w:val="VerbatimChar"/>
-        </w:rPr>
-        <w:t xml:space="preserve">## sd[d15N]       2.962    3.076    3.137    3.201    3.327</w:t>
+        <w:t xml:space="preserve">## Moose          0.001    0.003    0.006    0.010    0.026</w:t>
+      </w:r>
+      <w:r>
+        <w:br/>
+      </w:r>
+      <w:r>
+        <w:rPr>
+          <w:rStyle w:val="VerbatimChar"/>
+        </w:rPr>
+        <w:t xml:space="preserve">## sd[d13C]       2.860    2.962    3.022    3.080    3.201</w:t>
+      </w:r>
+      <w:r>
+        <w:br/>
+      </w:r>
+      <w:r>
+        <w:rPr>
+          <w:rStyle w:val="VerbatimChar"/>
+        </w:rPr>
+        <w:t xml:space="preserve">## sd[d15N]       2.958    3.074    3.136    3.199    3.325</w:t>
       </w:r>
     </w:p>
     <w:p>
@@ -4744,7 +4744,7 @@
         <w:rPr>
           <w:rStyle w:val="VerbatimChar"/>
         </w:rPr>
-        <w:t xml:space="preserve">## deviance    2986.582 3.560</w:t>
+        <w:t xml:space="preserve">## deviance    2986.586 3.542</w:t>
       </w:r>
       <w:r>
         <w:br/>
@@ -4762,7 +4762,7 @@
         <w:rPr>
           <w:rStyle w:val="VerbatimChar"/>
         </w:rPr>
-        <w:t xml:space="preserve">## Bilberry       0.192 0.013</w:t>
+        <w:t xml:space="preserve">## Bilberry       0.192 0.012</w:t>
       </w:r>
       <w:r>
         <w:br/>
@@ -4789,25 +4789,25 @@
         <w:rPr>
           <w:rStyle w:val="VerbatimChar"/>
         </w:rPr>
-        <w:t xml:space="preserve">## Moose          0.097 0.006</w:t>
-      </w:r>
-      <w:r>
-        <w:br/>
-      </w:r>
-      <w:r>
-        <w:rPr>
-          <w:rStyle w:val="VerbatimChar"/>
-        </w:rPr>
-        <w:t xml:space="preserve">## sd[d13C]       0.021 0.016</w:t>
-      </w:r>
-      <w:r>
-        <w:br/>
-      </w:r>
-      <w:r>
-        <w:rPr>
-          <w:rStyle w:val="VerbatimChar"/>
-        </w:rPr>
-        <w:t xml:space="preserve">## sd[d15N]       0.039 0.029</w:t>
+        <w:t xml:space="preserve">## Moose          0.096 0.006</w:t>
+      </w:r>
+      <w:r>
+        <w:br/>
+      </w:r>
+      <w:r>
+        <w:rPr>
+          <w:rStyle w:val="VerbatimChar"/>
+        </w:rPr>
+        <w:t xml:space="preserve">## sd[d13C]       0.022 0.016</w:t>
+      </w:r>
+      <w:r>
+        <w:br/>
+      </w:r>
+      <w:r>
+        <w:rPr>
+          <w:rStyle w:val="VerbatimChar"/>
+        </w:rPr>
+        <w:t xml:space="preserve">## sd[d15N]       0.038 0.029</w:t>
       </w:r>
     </w:p>
     <w:p>
@@ -4845,70 +4845,70 @@
         <w:rPr>
           <w:rStyle w:val="VerbatimChar"/>
         </w:rPr>
-        <w:t xml:space="preserve">## deviance    2981.709 2984.002 2985.890 2988.450 2995.570</w:t>
-      </w:r>
-      <w:r>
-        <w:br/>
-      </w:r>
-      <w:r>
-        <w:rPr>
-          <w:rStyle w:val="VerbatimChar"/>
-        </w:rPr>
-        <w:t xml:space="preserve">## Ants           0.196    0.210    0.217    0.224    0.239</w:t>
-      </w:r>
-      <w:r>
-        <w:br/>
-      </w:r>
-      <w:r>
-        <w:rPr>
-          <w:rStyle w:val="VerbatimChar"/>
-        </w:rPr>
-        <w:t xml:space="preserve">## Bilberry       0.167    0.184    0.192    0.201    0.218</w:t>
-      </w:r>
-      <w:r>
-        <w:br/>
-      </w:r>
-      <w:r>
-        <w:rPr>
-          <w:rStyle w:val="VerbatimChar"/>
-        </w:rPr>
-        <w:t xml:space="preserve">## Crowberry      0.165    0.183    0.193    0.203    0.222</w:t>
-      </w:r>
-      <w:r>
-        <w:br/>
-      </w:r>
-      <w:r>
-        <w:rPr>
-          <w:rStyle w:val="VerbatimChar"/>
-        </w:rPr>
-        <w:t xml:space="preserve">## Lingonberry    0.269    0.290    0.301    0.312    0.334</w:t>
-      </w:r>
-      <w:r>
-        <w:br/>
-      </w:r>
-      <w:r>
-        <w:rPr>
-          <w:rStyle w:val="VerbatimChar"/>
-        </w:rPr>
-        <w:t xml:space="preserve">## Moose          0.085    0.093    0.097    0.100    0.109</w:t>
-      </w:r>
-      <w:r>
-        <w:br/>
-      </w:r>
-      <w:r>
-        <w:rPr>
-          <w:rStyle w:val="VerbatimChar"/>
-        </w:rPr>
-        <w:t xml:space="preserve">## sd[d13C]       0.001    0.009    0.018    0.030    0.060</w:t>
-      </w:r>
-      <w:r>
-        <w:br/>
-      </w:r>
-      <w:r>
-        <w:rPr>
-          <w:rStyle w:val="VerbatimChar"/>
-        </w:rPr>
-        <w:t xml:space="preserve">## sd[d15N]       0.002    0.015    0.032    0.055    0.107</w:t>
+        <w:t xml:space="preserve">## deviance    2981.776 2983.937 2985.933 2988.498 2995.265</w:t>
+      </w:r>
+      <w:r>
+        <w:br/>
+      </w:r>
+      <w:r>
+        <w:rPr>
+          <w:rStyle w:val="VerbatimChar"/>
+        </w:rPr>
+        <w:t xml:space="preserve">## Ants           0.196    0.210    0.217    0.224    0.240</w:t>
+      </w:r>
+      <w:r>
+        <w:br/>
+      </w:r>
+      <w:r>
+        <w:rPr>
+          <w:rStyle w:val="VerbatimChar"/>
+        </w:rPr>
+        <w:t xml:space="preserve">## Bilberry       0.167    0.184    0.192    0.201    0.216</w:t>
+      </w:r>
+      <w:r>
+        <w:br/>
+      </w:r>
+      <w:r>
+        <w:rPr>
+          <w:rStyle w:val="VerbatimChar"/>
+        </w:rPr>
+        <w:t xml:space="preserve">## Crowberry      0.164    0.183    0.193    0.203    0.222</w:t>
+      </w:r>
+      <w:r>
+        <w:br/>
+      </w:r>
+      <w:r>
+        <w:rPr>
+          <w:rStyle w:val="VerbatimChar"/>
+        </w:rPr>
+        <w:t xml:space="preserve">## Lingonberry    0.268    0.290    0.301    0.312    0.333</w:t>
+      </w:r>
+      <w:r>
+        <w:br/>
+      </w:r>
+      <w:r>
+        <w:rPr>
+          <w:rStyle w:val="VerbatimChar"/>
+        </w:rPr>
+        <w:t xml:space="preserve">## Moose          0.085    0.092    0.096    0.101    0.108</w:t>
+      </w:r>
+      <w:r>
+        <w:br/>
+      </w:r>
+      <w:r>
+        <w:rPr>
+          <w:rStyle w:val="VerbatimChar"/>
+        </w:rPr>
+        <w:t xml:space="preserve">## sd[d13C]       0.001    0.009    0.018    0.031    0.061</w:t>
+      </w:r>
+      <w:r>
+        <w:br/>
+      </w:r>
+      <w:r>
+        <w:rPr>
+          <w:rStyle w:val="VerbatimChar"/>
+        </w:rPr>
+        <w:t xml:space="preserve">## sd[d15N]       0.002    0.015    0.031    0.054    0.108</w:t>
       </w:r>
     </w:p>
     <w:p>
@@ -5200,7 +5200,7 @@
         <w:rPr>
           <w:rStyle w:val="VerbatimChar"/>
         </w:rPr>
-        <w:t xml:space="preserve">##           1           1           1           1           1           1 </w:t>
+        <w:t xml:space="preserve">##        1.00        1.00        1.04        1.03        1.04        1.03 </w:t>
       </w:r>
       <w:r>
         <w:br/>
@@ -5218,7 +5218,7 @@
         <w:rPr>
           <w:rStyle w:val="VerbatimChar"/>
         </w:rPr>
-        <w:t xml:space="preserve">##           1           1</w:t>
+        <w:t xml:space="preserve">##        1.03        1.00</w:t>
       </w:r>
     </w:p>
     <w:p>
@@ -5256,7 +5256,7 @@
         <w:rPr>
           <w:rStyle w:val="VerbatimChar"/>
         </w:rPr>
-        <w:t xml:space="preserve">## deviance    5192.296 3.827</w:t>
+        <w:t xml:space="preserve">## deviance    5192.241 3.805</w:t>
       </w:r>
       <w:r>
         <w:br/>
@@ -5274,52 +5274,52 @@
         <w:rPr>
           <w:rStyle w:val="VerbatimChar"/>
         </w:rPr>
-        <w:t xml:space="preserve">## Bilberry       0.662 0.180</w:t>
-      </w:r>
-      <w:r>
-        <w:br/>
-      </w:r>
-      <w:r>
-        <w:rPr>
-          <w:rStyle w:val="VerbatimChar"/>
-        </w:rPr>
-        <w:t xml:space="preserve">## Crowberry      0.028 0.032</w:t>
-      </w:r>
-      <w:r>
-        <w:br/>
-      </w:r>
-      <w:r>
-        <w:rPr>
-          <w:rStyle w:val="VerbatimChar"/>
-        </w:rPr>
-        <w:t xml:space="preserve">## Lingonberry    0.256 0.163</w:t>
-      </w:r>
-      <w:r>
-        <w:br/>
-      </w:r>
-      <w:r>
-        <w:rPr>
-          <w:rStyle w:val="VerbatimChar"/>
-        </w:rPr>
-        <w:t xml:space="preserve">## Moose          0.024 0.004</w:t>
-      </w:r>
-      <w:r>
-        <w:br/>
-      </w:r>
-      <w:r>
-        <w:rPr>
-          <w:rStyle w:val="VerbatimChar"/>
-        </w:rPr>
-        <w:t xml:space="preserve">## sd[d13C]       0.688 0.568</w:t>
-      </w:r>
-      <w:r>
-        <w:br/>
-      </w:r>
-      <w:r>
-        <w:rPr>
-          <w:rStyle w:val="VerbatimChar"/>
-        </w:rPr>
-        <w:t xml:space="preserve">## sd[d15N]       0.046 0.035</w:t>
+        <w:t xml:space="preserve">## Bilberry       0.689 0.177</w:t>
+      </w:r>
+      <w:r>
+        <w:br/>
+      </w:r>
+      <w:r>
+        <w:rPr>
+          <w:rStyle w:val="VerbatimChar"/>
+        </w:rPr>
+        <w:t xml:space="preserve">## Crowberry      0.026 0.031</w:t>
+      </w:r>
+      <w:r>
+        <w:br/>
+      </w:r>
+      <w:r>
+        <w:rPr>
+          <w:rStyle w:val="VerbatimChar"/>
+        </w:rPr>
+        <w:t xml:space="preserve">## Lingonberry    0.231 0.160</w:t>
+      </w:r>
+      <w:r>
+        <w:br/>
+      </w:r>
+      <w:r>
+        <w:rPr>
+          <w:rStyle w:val="VerbatimChar"/>
+        </w:rPr>
+        <w:t xml:space="preserve">## Moose          0.025 0.004</w:t>
+      </w:r>
+      <w:r>
+        <w:br/>
+      </w:r>
+      <w:r>
+        <w:rPr>
+          <w:rStyle w:val="VerbatimChar"/>
+        </w:rPr>
+        <w:t xml:space="preserve">## sd[d13C]       0.604 0.559</w:t>
+      </w:r>
+      <w:r>
+        <w:br/>
+      </w:r>
+      <w:r>
+        <w:rPr>
+          <w:rStyle w:val="VerbatimChar"/>
+        </w:rPr>
+        <w:t xml:space="preserve">## sd[d15N]       0.047 0.036</w:t>
       </w:r>
     </w:p>
     <w:p>
@@ -5357,70 +5357,70 @@
         <w:rPr>
           <w:rStyle w:val="VerbatimChar"/>
         </w:rPr>
-        <w:t xml:space="preserve">## deviance    5186.499 5189.567 5191.707 5194.392 5201.372</w:t>
-      </w:r>
-      <w:r>
-        <w:br/>
-      </w:r>
-      <w:r>
-        <w:rPr>
-          <w:rStyle w:val="VerbatimChar"/>
-        </w:rPr>
-        <w:t xml:space="preserve">## Ants           0.021    0.026    0.029    0.032    0.037</w:t>
-      </w:r>
-      <w:r>
-        <w:br/>
-      </w:r>
-      <w:r>
-        <w:rPr>
-          <w:rStyle w:val="VerbatimChar"/>
-        </w:rPr>
-        <w:t xml:space="preserve">## Bilberry       0.406    0.482    0.783    0.836    0.862</w:t>
-      </w:r>
-      <w:r>
-        <w:br/>
-      </w:r>
-      <w:r>
-        <w:rPr>
-          <w:rStyle w:val="VerbatimChar"/>
-        </w:rPr>
-        <w:t xml:space="preserve">## Crowberry      0.003    0.008    0.015    0.036    0.122</w:t>
-      </w:r>
-      <w:r>
-        <w:br/>
-      </w:r>
-      <w:r>
-        <w:rPr>
-          <w:rStyle w:val="VerbatimChar"/>
-        </w:rPr>
-        <w:t xml:space="preserve">## Lingonberry    0.066    0.098    0.153    0.420    0.477</w:t>
-      </w:r>
-      <w:r>
-        <w:br/>
-      </w:r>
-      <w:r>
-        <w:rPr>
-          <w:rStyle w:val="VerbatimChar"/>
-        </w:rPr>
-        <w:t xml:space="preserve">## Moose          0.018    0.021    0.024    0.027    0.032</w:t>
-      </w:r>
-      <w:r>
-        <w:br/>
-      </w:r>
-      <w:r>
-        <w:rPr>
-          <w:rStyle w:val="VerbatimChar"/>
-        </w:rPr>
-        <w:t xml:space="preserve">## sd[d13C]       0.010    0.114    0.468    1.258    1.419</w:t>
-      </w:r>
-      <w:r>
-        <w:br/>
-      </w:r>
-      <w:r>
-        <w:rPr>
-          <w:rStyle w:val="VerbatimChar"/>
-        </w:rPr>
-        <w:t xml:space="preserve">## sd[d15N]       0.002    0.017    0.039    0.067    0.129</w:t>
+        <w:t xml:space="preserve">## deviance    5186.485 5189.473 5191.690 5194.430 5201.163</w:t>
+      </w:r>
+      <w:r>
+        <w:br/>
+      </w:r>
+      <w:r>
+        <w:rPr>
+          <w:rStyle w:val="VerbatimChar"/>
+        </w:rPr>
+        <w:t xml:space="preserve">## Ants           0.021    0.027    0.029    0.032    0.038</w:t>
+      </w:r>
+      <w:r>
+        <w:br/>
+      </w:r>
+      <w:r>
+        <w:rPr>
+          <w:rStyle w:val="VerbatimChar"/>
+        </w:rPr>
+        <w:t xml:space="preserve">## Bilberry       0.413    0.492    0.816    0.839    0.864</w:t>
+      </w:r>
+      <w:r>
+        <w:br/>
+      </w:r>
+      <w:r>
+        <w:rPr>
+          <w:rStyle w:val="VerbatimChar"/>
+        </w:rPr>
+        <w:t xml:space="preserve">## Crowberry      0.003    0.008    0.014    0.031    0.119</w:t>
+      </w:r>
+      <w:r>
+        <w:br/>
+      </w:r>
+      <w:r>
+        <w:rPr>
+          <w:rStyle w:val="VerbatimChar"/>
+        </w:rPr>
+        <w:t xml:space="preserve">## Lingonberry    0.065    0.095    0.119    0.411    0.473</w:t>
+      </w:r>
+      <w:r>
+        <w:br/>
+      </w:r>
+      <w:r>
+        <w:rPr>
+          <w:rStyle w:val="VerbatimChar"/>
+        </w:rPr>
+        <w:t xml:space="preserve">## Moose          0.018    0.022    0.024    0.028    0.032</w:t>
+      </w:r>
+      <w:r>
+        <w:br/>
+      </w:r>
+      <w:r>
+        <w:rPr>
+          <w:rStyle w:val="VerbatimChar"/>
+        </w:rPr>
+        <w:t xml:space="preserve">## sd[d13C]       0.008    0.096    0.267    1.234    1.407</w:t>
+      </w:r>
+      <w:r>
+        <w:br/>
+      </w:r>
+      <w:r>
+        <w:rPr>
+          <w:rStyle w:val="VerbatimChar"/>
+        </w:rPr>
+        <w:t xml:space="preserve">## sd[d15N]       0.002    0.018    0.040    0.066    0.133</w:t>
       </w:r>
     </w:p>
     <w:p>

</xml_diff>